<commit_message>
Minor update of the Pantani tutorial
</commit_message>
<xml_diff>
--- a/RepTate/docs/Pantani_DataComparison_Tutorial.docx
+++ b/RepTate/docs/Pantani_DataComparison_Tutorial.docx
@@ -169,6 +169,14 @@
       <w:proofErr w:type="spellEnd"/>
       <w:r>
         <w:t>/data/Crystal</w:t>
+      </w:r>
+      <w:r>
+        <w:t>/</w:t>
+      </w:r>
+      <w:bookmarkStart w:id="0" w:name="_GoBack"/>
+      <w:bookmarkEnd w:id="0"/>
+      <w:r>
+        <w:t>CoccorulloMacromolecules2008/</w:t>
       </w:r>
     </w:p>
     <w:p>
@@ -734,12 +742,7 @@
         <w:t xml:space="preserve">urn on the modulus correction button </w:t>
       </w:r>
       <w:r>
-        <w:t>and set</w:t>
-      </w:r>
-      <w:bookmarkStart w:id="0" w:name="_GoBack"/>
-      <w:bookmarkEnd w:id="0"/>
-      <w:r>
-        <w:t xml:space="preserve"> </w:t>
+        <w:t xml:space="preserve">and set </w:t>
       </w:r>
       <w:r>
         <w:t>Gamma=4.3</w:t>

</xml_diff>

<commit_message>
Minor update to tutorials and added example saved file for Acierno
</commit_message>
<xml_diff>
--- a/RepTate/docs/Pantani_DataComparison_Tutorial.docx
+++ b/RepTate/docs/Pantani_DataComparison_Tutorial.docx
@@ -151,6 +151,11 @@
       <w:r>
         <w:t xml:space="preserve">Open the folder </w:t>
       </w:r>
+      <w:proofErr w:type="spellStart"/>
+      <w:r>
+        <w:t>RepTate</w:t>
+      </w:r>
+      <w:proofErr w:type="spellEnd"/>
       <w:r>
         <w:t>/</w:t>
       </w:r>
@@ -160,21 +165,11 @@
       </w:r>
       <w:proofErr w:type="spellEnd"/>
       <w:r>
+        <w:t>/data/Crystal</w:t>
+      </w:r>
+      <w:r>
         <w:t>/</w:t>
       </w:r>
-      <w:proofErr w:type="spellStart"/>
-      <w:r>
-        <w:t>RepTate</w:t>
-      </w:r>
-      <w:proofErr w:type="spellEnd"/>
-      <w:r>
-        <w:t>/data/Crystal</w:t>
-      </w:r>
-      <w:r>
-        <w:t>/</w:t>
-      </w:r>
-      <w:bookmarkStart w:id="0" w:name="_GoBack"/>
-      <w:bookmarkEnd w:id="0"/>
       <w:r>
         <w:t>CoccorulloMacromolecules2008/</w:t>
       </w:r>
@@ -260,11 +255,10 @@
         <w:rPr>
           <w:noProof/>
         </w:rPr>
-        <w:lastRenderedPageBreak/>
         <w:drawing>
-          <wp:inline distT="0" distB="0" distL="0" distR="0" wp14:anchorId="57B9ED3B" wp14:editId="12CEC601">
-            <wp:extent cx="5470013" cy="3419061"/>
-            <wp:effectExtent l="0" t="0" r="3810" b="0"/>
+          <wp:inline distT="0" distB="0" distL="0" distR="0" wp14:anchorId="57B9ED3B" wp14:editId="1951C0A5">
+            <wp:extent cx="5079551" cy="3175000"/>
+            <wp:effectExtent l="0" t="0" r="635" b="0"/>
             <wp:docPr id="9" name="Picture 9"/>
             <wp:cNvGraphicFramePr>
               <a:graphicFrameLocks xmlns:a="http://schemas.openxmlformats.org/drawingml/2006/main" noChangeAspect="1"/>
@@ -291,7 +285,7 @@
                   <pic:spPr>
                     <a:xfrm>
                       <a:off x="0" y="0"/>
-                      <a:ext cx="5477370" cy="3423659"/>
+                      <a:ext cx="5089617" cy="3181292"/>
                     </a:xfrm>
                     <a:prstGeom prst="rect">
                       <a:avLst/>
@@ -320,6 +314,7 @@
         <w:ind w:left="360"/>
       </w:pPr>
       <w:r>
+        <w:lastRenderedPageBreak/>
         <w:t>Select 'Steady Nucleation' View</w:t>
       </w:r>
     </w:p>
@@ -365,7 +360,6 @@
         </w:drawing>
       </w:r>
     </w:p>
-    <w:p/>
     <w:p>
       <w:pPr>
         <w:rPr>
@@ -375,16 +369,12 @@
           <w:szCs w:val="32"/>
         </w:rPr>
       </w:pPr>
-      <w:r>
-        <w:br w:type="page"/>
-      </w:r>
     </w:p>
     <w:p>
       <w:pPr>
         <w:pStyle w:val="Heading1"/>
       </w:pPr>
       <w:r>
-        <w:lastRenderedPageBreak/>
         <w:t>Set-up a fast-running calculation</w:t>
       </w:r>
     </w:p>
@@ -469,9 +459,9 @@
           <w:noProof/>
         </w:rPr>
         <w:drawing>
-          <wp:inline distT="0" distB="0" distL="0" distR="0" wp14:anchorId="4627C7CC" wp14:editId="7F28C0AF">
-            <wp:extent cx="3111500" cy="2652273"/>
-            <wp:effectExtent l="0" t="0" r="0" b="2540"/>
+          <wp:inline distT="0" distB="0" distL="0" distR="0" wp14:anchorId="4627C7CC" wp14:editId="24FAFEB5">
+            <wp:extent cx="2756303" cy="2349500"/>
+            <wp:effectExtent l="0" t="0" r="0" b="0"/>
             <wp:docPr id="11" name="Picture 11"/>
             <wp:cNvGraphicFramePr>
               <a:graphicFrameLocks xmlns:a="http://schemas.openxmlformats.org/drawingml/2006/main" noChangeAspect="1"/>
@@ -492,7 +482,7 @@
                   <pic:spPr>
                     <a:xfrm>
                       <a:off x="0" y="0"/>
-                      <a:ext cx="3115934" cy="2656053"/>
+                      <a:ext cx="2763728" cy="2355829"/>
                     </a:xfrm>
                     <a:prstGeom prst="rect">
                       <a:avLst/>
@@ -567,6 +557,7 @@
         <w:ind w:left="0"/>
       </w:pPr>
       <w:r>
+        <w:lastRenderedPageBreak/>
         <w:t>-</w:t>
       </w:r>
       <w:r>
@@ -576,8 +567,22 @@
         <w:t>et</w:t>
       </w:r>
       <w:r>
-        <w:t xml:space="preserve"> Me=4400,</w:t>
-      </w:r>
+        <w:t xml:space="preserve"> Me=</w:t>
+      </w:r>
+      <w:bookmarkStart w:id="0" w:name="OLE_LINK50"/>
+      <w:bookmarkStart w:id="1" w:name="OLE_LINK51"/>
+      <w:bookmarkStart w:id="2" w:name="OLE_LINK55"/>
+      <w:bookmarkStart w:id="3" w:name="OLE_LINK56"/>
+      <w:r>
+        <w:t>4400</w:t>
+      </w:r>
+      <w:bookmarkEnd w:id="2"/>
+      <w:bookmarkEnd w:id="3"/>
+      <w:r>
+        <w:t>,</w:t>
+      </w:r>
+      <w:bookmarkEnd w:id="0"/>
+      <w:bookmarkEnd w:id="1"/>
       <w:r>
         <w:t xml:space="preserve"> </w:t>
       </w:r>
@@ -589,11 +594,22 @@
       <w:r>
         <w:t>=</w:t>
       </w:r>
+      <w:bookmarkStart w:id="4" w:name="OLE_LINK52"/>
+      <w:bookmarkStart w:id="5" w:name="OLE_LINK53"/>
+      <w:bookmarkStart w:id="6" w:name="OLE_LINK54"/>
+      <w:bookmarkStart w:id="7" w:name="OLE_LINK57"/>
       <w:r>
         <w:t>9.0E-8</w:t>
       </w:r>
       <w:r>
-        <w:t xml:space="preserve"> and the number of modes to 10</w:t>
+        <w:t xml:space="preserve"> </w:t>
+      </w:r>
+      <w:bookmarkEnd w:id="4"/>
+      <w:bookmarkEnd w:id="5"/>
+      <w:bookmarkEnd w:id="6"/>
+      <w:bookmarkEnd w:id="7"/>
+      <w:r>
+        <w:t>and the number of modes to 10</w:t>
       </w:r>
       <w:r>
         <w:rPr>
@@ -638,20 +654,6 @@
     </w:p>
     <w:p>
       <w:r>
-        <w:br w:type="page"/>
-      </w:r>
-    </w:p>
-    <w:p/>
-    <w:p>
-      <w:pPr>
-        <w:pStyle w:val="ListParagraph"/>
-        <w:numPr>
-          <w:ilvl w:val="0"/>
-          <w:numId w:val="1"/>
-        </w:numPr>
-        <w:ind w:left="360"/>
-      </w:pPr>
-      <w:r>
         <w:t>In a text editor, o</w:t>
       </w:r>
       <w:r>
@@ -753,20 +755,20 @@
       <w:r>
         <w:t xml:space="preserve"> GNO=</w:t>
       </w:r>
-      <w:bookmarkStart w:id="1" w:name="OLE_LINK5"/>
-      <w:bookmarkStart w:id="2" w:name="OLE_LINK6"/>
+      <w:bookmarkStart w:id="8" w:name="OLE_LINK5"/>
+      <w:bookmarkStart w:id="9" w:name="OLE_LINK6"/>
       <w:r>
         <w:t>5.</w:t>
       </w:r>
-      <w:bookmarkStart w:id="3" w:name="OLE_LINK3"/>
-      <w:bookmarkStart w:id="4" w:name="OLE_LINK4"/>
+      <w:bookmarkStart w:id="10" w:name="OLE_LINK3"/>
+      <w:bookmarkStart w:id="11" w:name="OLE_LINK4"/>
       <w:r>
         <w:t>06E5</w:t>
       </w:r>
-      <w:bookmarkEnd w:id="1"/>
-      <w:bookmarkEnd w:id="2"/>
-      <w:bookmarkEnd w:id="3"/>
-      <w:bookmarkEnd w:id="4"/>
+      <w:bookmarkEnd w:id="8"/>
+      <w:bookmarkEnd w:id="9"/>
+      <w:bookmarkEnd w:id="10"/>
+      <w:bookmarkEnd w:id="11"/>
     </w:p>
     <w:p>
       <w:pPr>
@@ -832,14 +834,14 @@
         </w:numPr>
         <w:ind w:left="0"/>
       </w:pPr>
-      <w:bookmarkStart w:id="5" w:name="OLE_LINK7"/>
-      <w:bookmarkStart w:id="6" w:name="OLE_LINK8"/>
+      <w:bookmarkStart w:id="12" w:name="OLE_LINK7"/>
+      <w:bookmarkStart w:id="13" w:name="OLE_LINK8"/>
       <w:r>
         <w:t>Other parameters default to the correct values, here's a full list.</w:t>
       </w:r>
     </w:p>
-    <w:bookmarkEnd w:id="5"/>
-    <w:bookmarkEnd w:id="6"/>
+    <w:bookmarkEnd w:id="12"/>
+    <w:bookmarkEnd w:id="13"/>
     <w:p>
       <w:pPr>
         <w:pStyle w:val="ListParagraph"/>
@@ -865,6 +867,7 @@
         </w:numPr>
       </w:pPr>
       <w:r>
+        <w:lastRenderedPageBreak/>
         <w:t>Ne</w:t>
       </w:r>
       <w:r>
@@ -951,7 +954,6 @@
         </w:numPr>
       </w:pPr>
       <w:r>
-        <w:lastRenderedPageBreak/>
         <w:t>G_C</w:t>
       </w:r>
       <w:r>
@@ -1004,9 +1006,17 @@
       </w:r>
       <w:r>
         <w:tab/>
+      </w:r>
+      <w:bookmarkStart w:id="14" w:name="OLE_LINK58"/>
+      <w:bookmarkStart w:id="15" w:name="OLE_LINK59"/>
+      <w:bookmarkStart w:id="16" w:name="_GoBack"/>
+      <w:r>
         <w:t>506000</w:t>
       </w:r>
     </w:p>
+    <w:bookmarkEnd w:id="14"/>
+    <w:bookmarkEnd w:id="15"/>
+    <w:bookmarkEnd w:id="16"/>
     <w:p/>
     <w:p/>
     <w:p>

</xml_diff>

<commit_message>
Fixed minor bug with computing the quiescent nucleation rate
</commit_message>
<xml_diff>
--- a/RepTate/docs/Pantani_DataComparison_Tutorial.docx
+++ b/RepTate/docs/Pantani_DataComparison_Tutorial.docx
@@ -819,10 +819,16 @@
     <w:p>
       <w:pPr>
         <w:pStyle w:val="ListParagraph"/>
-        <w:numPr>
-          <w:ilvl w:val="0"/>
-          <w:numId w:val="1"/>
-        </w:numPr>
+      </w:pPr>
+    </w:p>
+    <w:p>
+      <w:pPr>
+        <w:pStyle w:val="ListParagraph"/>
+      </w:pPr>
+    </w:p>
+    <w:p>
+      <w:pPr>
+        <w:pStyle w:val="ListParagraph"/>
       </w:pPr>
     </w:p>
     <w:p>
@@ -837,6 +843,7 @@
       <w:bookmarkStart w:id="12" w:name="OLE_LINK7"/>
       <w:bookmarkStart w:id="13" w:name="OLE_LINK8"/>
       <w:r>
+        <w:lastRenderedPageBreak/>
         <w:t>Other parameters default to the correct values, here's a full list.</w:t>
       </w:r>
     </w:p>
@@ -867,7 +874,6 @@
         </w:numPr>
       </w:pPr>
       <w:r>
-        <w:lastRenderedPageBreak/>
         <w:t>Ne</w:t>
       </w:r>
       <w:r>
@@ -1009,14 +1015,12 @@
       </w:r>
       <w:bookmarkStart w:id="14" w:name="OLE_LINK58"/>
       <w:bookmarkStart w:id="15" w:name="OLE_LINK59"/>
-      <w:bookmarkStart w:id="16" w:name="_GoBack"/>
       <w:r>
         <w:t>506000</w:t>
       </w:r>
     </w:p>
     <w:bookmarkEnd w:id="14"/>
     <w:bookmarkEnd w:id="15"/>
-    <w:bookmarkEnd w:id="16"/>
     <w:p/>
     <w:p/>
     <w:p>
@@ -1106,9 +1110,9 @@
           <w:noProof/>
         </w:rPr>
         <w:drawing>
-          <wp:inline distT="0" distB="0" distL="0" distR="0" wp14:anchorId="1B3002DF" wp14:editId="1BEAD86A">
-            <wp:extent cx="3238500" cy="2197297"/>
-            <wp:effectExtent l="0" t="0" r="0" b="0"/>
+          <wp:inline distT="0" distB="0" distL="0" distR="0" wp14:anchorId="1B3002DF" wp14:editId="331BE1BA">
+            <wp:extent cx="4902200" cy="3326104"/>
+            <wp:effectExtent l="0" t="0" r="0" b="1905"/>
             <wp:docPr id="1" name="Picture 1"/>
             <wp:cNvGraphicFramePr>
               <a:graphicFrameLocks xmlns:a="http://schemas.openxmlformats.org/drawingml/2006/main" noChangeAspect="1"/>
@@ -1129,7 +1133,7 @@
                   <pic:spPr>
                     <a:xfrm>
                       <a:off x="0" y="0"/>
-                      <a:ext cx="3243086" cy="2200408"/>
+                      <a:ext cx="4914957" cy="3334760"/>
                     </a:xfrm>
                     <a:prstGeom prst="rect">
                       <a:avLst/>
@@ -1142,17 +1146,28 @@
         </w:drawing>
       </w:r>
     </w:p>
-    <w:p>
+    <w:p/>
+    <w:p>
+      <w:pPr>
+        <w:rPr>
+          <w:rFonts w:asciiTheme="majorHAnsi" w:eastAsiaTheme="majorEastAsia" w:hAnsiTheme="majorHAnsi" w:cstheme="majorBidi"/>
+          <w:color w:val="2F5496" w:themeColor="accent1" w:themeShade="BF"/>
+          <w:sz w:val="32"/>
+          <w:szCs w:val="32"/>
+        </w:rPr>
+      </w:pPr>
       <w:r>
         <w:br w:type="page"/>
       </w:r>
     </w:p>
-    <w:p/>
     <w:p>
       <w:pPr>
         <w:pStyle w:val="Heading1"/>
       </w:pPr>
-      <w:r>
+      <w:bookmarkStart w:id="16" w:name="_GoBack"/>
+      <w:bookmarkEnd w:id="16"/>
+      <w:r>
+        <w:lastRenderedPageBreak/>
         <w:t>Adjusting the view</w:t>
       </w:r>
     </w:p>

</xml_diff>

<commit_message>
Extended the Pantani tutorial to cover the smooth-PolyStrand model and all 3 temperatures
</commit_message>
<xml_diff>
--- a/RepTate/docs/Pantani_DataComparison_Tutorial.docx
+++ b/RepTate/docs/Pantani_DataComparison_Tutorial.docx
@@ -235,7 +235,13 @@
       </w:r>
       <w:proofErr w:type="spellEnd"/>
       <w:r>
-        <w:t xml:space="preserve">’ drag and drop all files on to the </w:t>
+        <w:t>’ drag and drop all files</w:t>
+      </w:r>
+      <w:r>
+        <w:t xml:space="preserve"> that begin with T140</w:t>
+      </w:r>
+      <w:r>
+        <w:t xml:space="preserve"> on to the </w:t>
       </w:r>
       <w:proofErr w:type="spellStart"/>
       <w:r>
@@ -505,6 +511,8 @@
         </w:numPr>
         <w:ind w:left="360"/>
       </w:pPr>
+      <w:bookmarkStart w:id="0" w:name="OLE_LINK68"/>
+      <w:bookmarkStart w:id="1" w:name="OLE_LINK69"/>
       <w:r>
         <w:t>Click 'Get modes MWD data'</w:t>
       </w:r>
@@ -569,21 +577,21 @@
       <w:r>
         <w:t xml:space="preserve"> Me=</w:t>
       </w:r>
-      <w:bookmarkStart w:id="0" w:name="OLE_LINK50"/>
-      <w:bookmarkStart w:id="1" w:name="OLE_LINK51"/>
-      <w:bookmarkStart w:id="2" w:name="OLE_LINK55"/>
-      <w:bookmarkStart w:id="3" w:name="OLE_LINK56"/>
+      <w:bookmarkStart w:id="2" w:name="OLE_LINK50"/>
+      <w:bookmarkStart w:id="3" w:name="OLE_LINK51"/>
+      <w:bookmarkStart w:id="4" w:name="OLE_LINK55"/>
+      <w:bookmarkStart w:id="5" w:name="OLE_LINK56"/>
       <w:r>
         <w:t>4400</w:t>
+      </w:r>
+      <w:bookmarkEnd w:id="4"/>
+      <w:bookmarkEnd w:id="5"/>
+      <w:r>
+        <w:t>,</w:t>
       </w:r>
       <w:bookmarkEnd w:id="2"/>
       <w:bookmarkEnd w:id="3"/>
       <w:r>
-        <w:t>,</w:t>
-      </w:r>
-      <w:bookmarkEnd w:id="0"/>
-      <w:bookmarkEnd w:id="1"/>
-      <w:r>
         <w:t xml:space="preserve"> </w:t>
       </w:r>
       <w:proofErr w:type="spellStart"/>
@@ -594,20 +602,20 @@
       <w:r>
         <w:t>=</w:t>
       </w:r>
-      <w:bookmarkStart w:id="4" w:name="OLE_LINK52"/>
-      <w:bookmarkStart w:id="5" w:name="OLE_LINK53"/>
-      <w:bookmarkStart w:id="6" w:name="OLE_LINK54"/>
-      <w:bookmarkStart w:id="7" w:name="OLE_LINK57"/>
+      <w:bookmarkStart w:id="6" w:name="OLE_LINK52"/>
+      <w:bookmarkStart w:id="7" w:name="OLE_LINK53"/>
+      <w:bookmarkStart w:id="8" w:name="OLE_LINK54"/>
+      <w:bookmarkStart w:id="9" w:name="OLE_LINK57"/>
       <w:r>
         <w:t>9.0E-8</w:t>
       </w:r>
       <w:r>
         <w:t xml:space="preserve"> </w:t>
       </w:r>
-      <w:bookmarkEnd w:id="4"/>
-      <w:bookmarkEnd w:id="5"/>
       <w:bookmarkEnd w:id="6"/>
       <w:bookmarkEnd w:id="7"/>
+      <w:bookmarkEnd w:id="8"/>
+      <w:bookmarkEnd w:id="9"/>
       <w:r>
         <w:t>and the number of modes to 10</w:t>
       </w:r>
@@ -723,6 +731,10 @@
       </w:r>
     </w:p>
     <w:p>
+      <w:bookmarkStart w:id="10" w:name="OLE_LINK70"/>
+      <w:bookmarkStart w:id="11" w:name="OLE_LINK71"/>
+      <w:bookmarkEnd w:id="0"/>
+      <w:bookmarkEnd w:id="1"/>
       <w:r>
         <w:t>Close the mode window by clicking 'Ok'</w:t>
       </w:r>
@@ -755,21 +767,23 @@
       <w:r>
         <w:t xml:space="preserve"> GNO=</w:t>
       </w:r>
-      <w:bookmarkStart w:id="8" w:name="OLE_LINK5"/>
-      <w:bookmarkStart w:id="9" w:name="OLE_LINK6"/>
+      <w:bookmarkStart w:id="12" w:name="OLE_LINK5"/>
+      <w:bookmarkStart w:id="13" w:name="OLE_LINK6"/>
       <w:r>
         <w:t>5.</w:t>
       </w:r>
-      <w:bookmarkStart w:id="10" w:name="OLE_LINK3"/>
-      <w:bookmarkStart w:id="11" w:name="OLE_LINK4"/>
+      <w:bookmarkStart w:id="14" w:name="OLE_LINK3"/>
+      <w:bookmarkStart w:id="15" w:name="OLE_LINK4"/>
       <w:r>
         <w:t>06E5</w:t>
       </w:r>
-      <w:bookmarkEnd w:id="8"/>
-      <w:bookmarkEnd w:id="9"/>
-      <w:bookmarkEnd w:id="10"/>
-      <w:bookmarkEnd w:id="11"/>
-    </w:p>
+      <w:bookmarkEnd w:id="12"/>
+      <w:bookmarkEnd w:id="13"/>
+      <w:bookmarkEnd w:id="14"/>
+      <w:bookmarkEnd w:id="15"/>
+    </w:p>
+    <w:bookmarkEnd w:id="10"/>
+    <w:bookmarkEnd w:id="11"/>
     <w:p>
       <w:pPr>
         <w:pStyle w:val="ListParagraph"/>
@@ -840,15 +854,17 @@
         </w:numPr>
         <w:ind w:left="0"/>
       </w:pPr>
-      <w:bookmarkStart w:id="12" w:name="OLE_LINK7"/>
-      <w:bookmarkStart w:id="13" w:name="OLE_LINK8"/>
+      <w:bookmarkStart w:id="16" w:name="OLE_LINK7"/>
+      <w:bookmarkStart w:id="17" w:name="OLE_LINK8"/>
+      <w:bookmarkStart w:id="18" w:name="OLE_LINK74"/>
       <w:r>
         <w:lastRenderedPageBreak/>
         <w:t>Other parameters default to the correct values, here's a full list.</w:t>
       </w:r>
     </w:p>
-    <w:bookmarkEnd w:id="12"/>
-    <w:bookmarkEnd w:id="13"/>
+    <w:bookmarkEnd w:id="16"/>
+    <w:bookmarkEnd w:id="17"/>
+    <w:bookmarkEnd w:id="18"/>
     <w:p>
       <w:pPr>
         <w:pStyle w:val="ListParagraph"/>
@@ -1013,14 +1029,14 @@
       <w:r>
         <w:tab/>
       </w:r>
-      <w:bookmarkStart w:id="14" w:name="OLE_LINK58"/>
-      <w:bookmarkStart w:id="15" w:name="OLE_LINK59"/>
+      <w:bookmarkStart w:id="19" w:name="OLE_LINK58"/>
+      <w:bookmarkStart w:id="20" w:name="OLE_LINK59"/>
       <w:r>
         <w:t>506000</w:t>
       </w:r>
     </w:p>
-    <w:bookmarkEnd w:id="14"/>
-    <w:bookmarkEnd w:id="15"/>
+    <w:bookmarkEnd w:id="19"/>
+    <w:bookmarkEnd w:id="20"/>
     <w:p/>
     <w:p/>
     <w:p>
@@ -1164,8 +1180,8 @@
       <w:pPr>
         <w:pStyle w:val="Heading1"/>
       </w:pPr>
-      <w:bookmarkStart w:id="16" w:name="_GoBack"/>
-      <w:bookmarkEnd w:id="16"/>
+      <w:bookmarkStart w:id="21" w:name="OLE_LINK60"/>
+      <w:bookmarkStart w:id="22" w:name="OLE_LINK61"/>
       <w:r>
         <w:lastRenderedPageBreak/>
         <w:t>Adjusting the view</w:t>
@@ -1179,8 +1195,17 @@
           <w:numId w:val="4"/>
         </w:numPr>
       </w:pPr>
-      <w:r>
-        <w:t xml:space="preserve">Click ‘show/hide’ toolbar’ </w:t>
+      <w:bookmarkStart w:id="23" w:name="OLE_LINK62"/>
+      <w:bookmarkStart w:id="24" w:name="OLE_LINK63"/>
+      <w:bookmarkEnd w:id="21"/>
+      <w:bookmarkEnd w:id="22"/>
+      <w:r>
+        <w:t>Click</w:t>
+      </w:r>
+      <w:bookmarkEnd w:id="23"/>
+      <w:bookmarkEnd w:id="24"/>
+      <w:r>
+        <w:t xml:space="preserve"> ‘show/hide’ toolbar’ </w:t>
       </w:r>
       <w:r>
         <w:rPr>
@@ -1371,7 +1396,1592 @@
       <w:pPr>
         <w:pStyle w:val="Heading1"/>
       </w:pPr>
-      <w:r>
+      <w:bookmarkStart w:id="25" w:name="OLE_LINK64"/>
+      <w:bookmarkStart w:id="26" w:name="OLE_LINK65"/>
+      <w:r>
+        <w:t>Compar</w:t>
+      </w:r>
+      <w:r>
+        <w:t>ing</w:t>
+      </w:r>
+      <w:r>
+        <w:t xml:space="preserve"> with the ‘average stress model’</w:t>
+      </w:r>
+    </w:p>
+    <w:bookmarkEnd w:id="25"/>
+    <w:bookmarkEnd w:id="26"/>
+    <w:p>
+      <w:pPr>
+        <w:pStyle w:val="ListParagraph"/>
+        <w:numPr>
+          <w:ilvl w:val="0"/>
+          <w:numId w:val="6"/>
+        </w:numPr>
+      </w:pPr>
+      <w:r>
+        <w:t>C</w:t>
+      </w:r>
+      <w:r>
+        <w:t>opy parameters from your data comparison above</w:t>
+      </w:r>
+      <w:r>
+        <w:rPr>
+          <w:noProof/>
+        </w:rPr>
+        <w:t xml:space="preserve"> </w:t>
+      </w:r>
+      <w:r>
+        <w:drawing>
+          <wp:inline distT="0" distB="0" distL="0" distR="0" wp14:anchorId="7532A819" wp14:editId="3367BD9F">
+            <wp:extent cx="4775200" cy="1193800"/>
+            <wp:effectExtent l="0" t="0" r="0" b="0"/>
+            <wp:docPr id="5" name="Picture 5"/>
+            <wp:cNvGraphicFramePr>
+              <a:graphicFrameLocks xmlns:a="http://schemas.openxmlformats.org/drawingml/2006/main" noChangeAspect="1"/>
+            </wp:cNvGraphicFramePr>
+            <a:graphic xmlns:a="http://schemas.openxmlformats.org/drawingml/2006/main">
+              <a:graphicData uri="http://schemas.openxmlformats.org/drawingml/2006/picture">
+                <pic:pic xmlns:pic="http://schemas.openxmlformats.org/drawingml/2006/picture">
+                  <pic:nvPicPr>
+                    <pic:cNvPr id="1" name=""/>
+                    <pic:cNvPicPr/>
+                  </pic:nvPicPr>
+                  <pic:blipFill>
+                    <a:blip r:embed="rId21"/>
+                    <a:stretch>
+                      <a:fillRect/>
+                    </a:stretch>
+                  </pic:blipFill>
+                  <pic:spPr>
+                    <a:xfrm>
+                      <a:off x="0" y="0"/>
+                      <a:ext cx="4775200" cy="1193800"/>
+                    </a:xfrm>
+                    <a:prstGeom prst="rect">
+                      <a:avLst/>
+                    </a:prstGeom>
+                  </pic:spPr>
+                </pic:pic>
+              </a:graphicData>
+            </a:graphic>
+          </wp:inline>
+        </w:drawing>
+      </w:r>
+    </w:p>
+    <w:p>
+      <w:pPr>
+        <w:pStyle w:val="ListParagraph"/>
+        <w:numPr>
+          <w:ilvl w:val="0"/>
+          <w:numId w:val="6"/>
+        </w:numPr>
+      </w:pPr>
+      <w:r>
+        <w:t>Create a new GO-</w:t>
+      </w:r>
+      <w:proofErr w:type="spellStart"/>
+      <w:r>
+        <w:t>polyStrand</w:t>
+      </w:r>
+      <w:proofErr w:type="spellEnd"/>
+      <w:r>
+        <w:t xml:space="preserve"> model</w:t>
+      </w:r>
+      <w:r>
+        <w:t xml:space="preserve"> </w:t>
+      </w:r>
+      <w:r>
+        <w:drawing>
+          <wp:inline distT="0" distB="0" distL="0" distR="0" wp14:anchorId="0ED5E4F6" wp14:editId="3EBD72B4">
+            <wp:extent cx="444500" cy="342900"/>
+            <wp:effectExtent l="0" t="0" r="0" b="0"/>
+            <wp:docPr id="25" name="Picture 25"/>
+            <wp:cNvGraphicFramePr>
+              <a:graphicFrameLocks xmlns:a="http://schemas.openxmlformats.org/drawingml/2006/main" noChangeAspect="1"/>
+            </wp:cNvGraphicFramePr>
+            <a:graphic xmlns:a="http://schemas.openxmlformats.org/drawingml/2006/main">
+              <a:graphicData uri="http://schemas.openxmlformats.org/drawingml/2006/picture">
+                <pic:pic xmlns:pic="http://schemas.openxmlformats.org/drawingml/2006/picture">
+                  <pic:nvPicPr>
+                    <pic:cNvPr id="1" name=""/>
+                    <pic:cNvPicPr/>
+                  </pic:nvPicPr>
+                  <pic:blipFill>
+                    <a:blip r:embed="rId22"/>
+                    <a:stretch>
+                      <a:fillRect/>
+                    </a:stretch>
+                  </pic:blipFill>
+                  <pic:spPr>
+                    <a:xfrm>
+                      <a:off x="0" y="0"/>
+                      <a:ext cx="444500" cy="342900"/>
+                    </a:xfrm>
+                    <a:prstGeom prst="rect">
+                      <a:avLst/>
+                    </a:prstGeom>
+                  </pic:spPr>
+                </pic:pic>
+              </a:graphicData>
+            </a:graphic>
+          </wp:inline>
+        </w:drawing>
+      </w:r>
+    </w:p>
+    <w:p>
+      <w:pPr>
+        <w:pStyle w:val="ListParagraph"/>
+        <w:numPr>
+          <w:ilvl w:val="0"/>
+          <w:numId w:val="6"/>
+        </w:numPr>
+      </w:pPr>
+      <w:r>
+        <w:t>Paste the model parameters. (This create an identical copy of the model above)</w:t>
+      </w:r>
+    </w:p>
+    <w:p>
+      <w:pPr>
+        <w:pStyle w:val="ListParagraph"/>
+        <w:numPr>
+          <w:ilvl w:val="0"/>
+          <w:numId w:val="6"/>
+        </w:numPr>
+      </w:pPr>
+      <w:r>
+        <w:t>Double click on the name of theory and rename it to ‘Average Stress’</w:t>
+      </w:r>
+      <w:r>
+        <w:rPr>
+          <w:noProof/>
+        </w:rPr>
+        <w:t xml:space="preserve"> </w:t>
+      </w:r>
+      <w:r>
+        <w:drawing>
+          <wp:inline distT="0" distB="0" distL="0" distR="0" wp14:anchorId="2D326C1D" wp14:editId="026A5D5F">
+            <wp:extent cx="4394200" cy="1282700"/>
+            <wp:effectExtent l="0" t="0" r="0" b="0"/>
+            <wp:docPr id="13" name="Picture 13"/>
+            <wp:cNvGraphicFramePr>
+              <a:graphicFrameLocks xmlns:a="http://schemas.openxmlformats.org/drawingml/2006/main" noChangeAspect="1"/>
+            </wp:cNvGraphicFramePr>
+            <a:graphic xmlns:a="http://schemas.openxmlformats.org/drawingml/2006/main">
+              <a:graphicData uri="http://schemas.openxmlformats.org/drawingml/2006/picture">
+                <pic:pic xmlns:pic="http://schemas.openxmlformats.org/drawingml/2006/picture">
+                  <pic:nvPicPr>
+                    <pic:cNvPr id="1" name=""/>
+                    <pic:cNvPicPr/>
+                  </pic:nvPicPr>
+                  <pic:blipFill>
+                    <a:blip r:embed="rId23"/>
+                    <a:stretch>
+                      <a:fillRect/>
+                    </a:stretch>
+                  </pic:blipFill>
+                  <pic:spPr>
+                    <a:xfrm>
+                      <a:off x="0" y="0"/>
+                      <a:ext cx="4394200" cy="1282700"/>
+                    </a:xfrm>
+                    <a:prstGeom prst="rect">
+                      <a:avLst/>
+                    </a:prstGeom>
+                  </pic:spPr>
+                </pic:pic>
+              </a:graphicData>
+            </a:graphic>
+          </wp:inline>
+        </w:drawing>
+      </w:r>
+    </w:p>
+    <w:p>
+      <w:pPr>
+        <w:pStyle w:val="ListParagraph"/>
+        <w:numPr>
+          <w:ilvl w:val="0"/>
+          <w:numId w:val="6"/>
+        </w:numPr>
+      </w:pPr>
+      <w:r>
+        <w:lastRenderedPageBreak/>
+        <w:t>Click the ‘average stress’ button</w:t>
+      </w:r>
+      <w:r>
+        <w:t xml:space="preserve"> </w:t>
+      </w:r>
+      <w:r>
+        <w:drawing>
+          <wp:inline distT="0" distB="0" distL="0" distR="0" wp14:anchorId="44862544" wp14:editId="695071E0">
+            <wp:extent cx="495300" cy="406400"/>
+            <wp:effectExtent l="0" t="0" r="0" b="0"/>
+            <wp:docPr id="22" name="Picture 22"/>
+            <wp:cNvGraphicFramePr>
+              <a:graphicFrameLocks xmlns:a="http://schemas.openxmlformats.org/drawingml/2006/main" noChangeAspect="1"/>
+            </wp:cNvGraphicFramePr>
+            <a:graphic xmlns:a="http://schemas.openxmlformats.org/drawingml/2006/main">
+              <a:graphicData uri="http://schemas.openxmlformats.org/drawingml/2006/picture">
+                <pic:pic xmlns:pic="http://schemas.openxmlformats.org/drawingml/2006/picture">
+                  <pic:nvPicPr>
+                    <pic:cNvPr id="1" name=""/>
+                    <pic:cNvPicPr/>
+                  </pic:nvPicPr>
+                  <pic:blipFill>
+                    <a:blip r:embed="rId24"/>
+                    <a:stretch>
+                      <a:fillRect/>
+                    </a:stretch>
+                  </pic:blipFill>
+                  <pic:spPr>
+                    <a:xfrm>
+                      <a:off x="0" y="0"/>
+                      <a:ext cx="495300" cy="406400"/>
+                    </a:xfrm>
+                    <a:prstGeom prst="rect">
+                      <a:avLst/>
+                    </a:prstGeom>
+                  </pic:spPr>
+                </pic:pic>
+              </a:graphicData>
+            </a:graphic>
+          </wp:inline>
+        </w:drawing>
+      </w:r>
+      <w:r>
+        <w:t xml:space="preserve"> and run the model</w:t>
+      </w:r>
+      <w:r>
+        <w:t xml:space="preserve"> </w:t>
+      </w:r>
+      <w:r>
+        <w:drawing>
+          <wp:inline distT="0" distB="0" distL="0" distR="0" wp14:anchorId="497DD4F5" wp14:editId="7B5F93DE">
+            <wp:extent cx="393700" cy="342900"/>
+            <wp:effectExtent l="0" t="0" r="0" b="0"/>
+            <wp:docPr id="23" name="Picture 23"/>
+            <wp:cNvGraphicFramePr>
+              <a:graphicFrameLocks xmlns:a="http://schemas.openxmlformats.org/drawingml/2006/main" noChangeAspect="1"/>
+            </wp:cNvGraphicFramePr>
+            <a:graphic xmlns:a="http://schemas.openxmlformats.org/drawingml/2006/main">
+              <a:graphicData uri="http://schemas.openxmlformats.org/drawingml/2006/picture">
+                <pic:pic xmlns:pic="http://schemas.openxmlformats.org/drawingml/2006/picture">
+                  <pic:nvPicPr>
+                    <pic:cNvPr id="1" name=""/>
+                    <pic:cNvPicPr/>
+                  </pic:nvPicPr>
+                  <pic:blipFill>
+                    <a:blip r:embed="rId25"/>
+                    <a:stretch>
+                      <a:fillRect/>
+                    </a:stretch>
+                  </pic:blipFill>
+                  <pic:spPr>
+                    <a:xfrm>
+                      <a:off x="0" y="0"/>
+                      <a:ext cx="393700" cy="342900"/>
+                    </a:xfrm>
+                    <a:prstGeom prst="rect">
+                      <a:avLst/>
+                    </a:prstGeom>
+                  </pic:spPr>
+                </pic:pic>
+              </a:graphicData>
+            </a:graphic>
+          </wp:inline>
+        </w:drawing>
+      </w:r>
+    </w:p>
+    <w:p>
+      <w:pPr>
+        <w:pStyle w:val="ListParagraph"/>
+        <w:numPr>
+          <w:ilvl w:val="0"/>
+          <w:numId w:val="6"/>
+        </w:numPr>
+      </w:pPr>
+      <w:r>
+        <w:t>Towards the top of the window click</w:t>
+      </w:r>
+      <w:r>
+        <w:rPr>
+          <w:noProof/>
+        </w:rPr>
+        <w:t xml:space="preserve"> </w:t>
+      </w:r>
+      <w:r>
+        <w:rPr>
+          <w:noProof/>
+        </w:rPr>
+        <w:t>‘View All Theories’ to show both theories on the same plot.</w:t>
+      </w:r>
+      <w:r>
+        <w:drawing>
+          <wp:inline distT="0" distB="0" distL="0" distR="0" wp14:anchorId="0DF8474F" wp14:editId="08D45003">
+            <wp:extent cx="5626100" cy="2438400"/>
+            <wp:effectExtent l="0" t="0" r="0" b="0"/>
+            <wp:docPr id="21" name="Picture 21"/>
+            <wp:cNvGraphicFramePr>
+              <a:graphicFrameLocks xmlns:a="http://schemas.openxmlformats.org/drawingml/2006/main" noChangeAspect="1"/>
+            </wp:cNvGraphicFramePr>
+            <a:graphic xmlns:a="http://schemas.openxmlformats.org/drawingml/2006/main">
+              <a:graphicData uri="http://schemas.openxmlformats.org/drawingml/2006/picture">
+                <pic:pic xmlns:pic="http://schemas.openxmlformats.org/drawingml/2006/picture">
+                  <pic:nvPicPr>
+                    <pic:cNvPr id="1" name=""/>
+                    <pic:cNvPicPr/>
+                  </pic:nvPicPr>
+                  <pic:blipFill>
+                    <a:blip r:embed="rId26"/>
+                    <a:stretch>
+                      <a:fillRect/>
+                    </a:stretch>
+                  </pic:blipFill>
+                  <pic:spPr>
+                    <a:xfrm>
+                      <a:off x="0" y="0"/>
+                      <a:ext cx="5626100" cy="2438400"/>
+                    </a:xfrm>
+                    <a:prstGeom prst="rect">
+                      <a:avLst/>
+                    </a:prstGeom>
+                  </pic:spPr>
+                </pic:pic>
+              </a:graphicData>
+            </a:graphic>
+          </wp:inline>
+        </w:drawing>
+      </w:r>
+    </w:p>
+    <w:p>
+      <w:pPr>
+        <w:pStyle w:val="Heading1"/>
+      </w:pPr>
+    </w:p>
+    <w:p>
+      <w:pPr>
+        <w:pStyle w:val="Heading1"/>
+      </w:pPr>
+      <w:bookmarkStart w:id="27" w:name="OLE_LINK75"/>
+      <w:bookmarkStart w:id="28" w:name="OLE_LINK76"/>
+      <w:r>
+        <w:t>Comparing with the smooth-</w:t>
+      </w:r>
+      <w:proofErr w:type="spellStart"/>
+      <w:r>
+        <w:t>polySTRAND</w:t>
+      </w:r>
+      <w:proofErr w:type="spellEnd"/>
+      <w:r>
+        <w:t xml:space="preserve"> model</w:t>
+      </w:r>
+    </w:p>
+    <w:bookmarkEnd w:id="27"/>
+    <w:bookmarkEnd w:id="28"/>
+    <w:p>
+      <w:pPr>
+        <w:pStyle w:val="ListParagraph"/>
+        <w:numPr>
+          <w:ilvl w:val="0"/>
+          <w:numId w:val="5"/>
+        </w:numPr>
+      </w:pPr>
+      <w:r>
+        <w:t>From the list of models, select the smooth-</w:t>
+      </w:r>
+      <w:proofErr w:type="spellStart"/>
+      <w:r>
+        <w:t>polySTRAND</w:t>
+      </w:r>
+      <w:proofErr w:type="spellEnd"/>
+      <w:r>
+        <w:t xml:space="preserve"> model </w:t>
+      </w:r>
+      <w:r>
+        <w:drawing>
+          <wp:inline distT="0" distB="0" distL="0" distR="0" wp14:anchorId="784698CD" wp14:editId="4760E789">
+            <wp:extent cx="5295900" cy="1612900"/>
+            <wp:effectExtent l="0" t="0" r="0" b="0"/>
+            <wp:docPr id="28" name="Picture 28"/>
+            <wp:cNvGraphicFramePr>
+              <a:graphicFrameLocks xmlns:a="http://schemas.openxmlformats.org/drawingml/2006/main" noChangeAspect="1"/>
+            </wp:cNvGraphicFramePr>
+            <a:graphic xmlns:a="http://schemas.openxmlformats.org/drawingml/2006/main">
+              <a:graphicData uri="http://schemas.openxmlformats.org/drawingml/2006/picture">
+                <pic:pic xmlns:pic="http://schemas.openxmlformats.org/drawingml/2006/picture">
+                  <pic:nvPicPr>
+                    <pic:cNvPr id="1" name=""/>
+                    <pic:cNvPicPr/>
+                  </pic:nvPicPr>
+                  <pic:blipFill>
+                    <a:blip r:embed="rId27"/>
+                    <a:stretch>
+                      <a:fillRect/>
+                    </a:stretch>
+                  </pic:blipFill>
+                  <pic:spPr>
+                    <a:xfrm>
+                      <a:off x="0" y="0"/>
+                      <a:ext cx="5295900" cy="1612900"/>
+                    </a:xfrm>
+                    <a:prstGeom prst="rect">
+                      <a:avLst/>
+                    </a:prstGeom>
+                  </pic:spPr>
+                </pic:pic>
+              </a:graphicData>
+            </a:graphic>
+          </wp:inline>
+        </w:drawing>
+      </w:r>
+    </w:p>
+    <w:p>
+      <w:pPr>
+        <w:pStyle w:val="ListParagraph"/>
+        <w:numPr>
+          <w:ilvl w:val="0"/>
+          <w:numId w:val="5"/>
+        </w:numPr>
+      </w:pPr>
+      <w:r>
+        <w:t>A</w:t>
+      </w:r>
+      <w:r>
+        <w:t xml:space="preserve">nd click new model </w:t>
+      </w:r>
+      <w:r>
+        <w:drawing>
+          <wp:inline distT="0" distB="0" distL="0" distR="0" wp14:anchorId="3782C572" wp14:editId="2EDD86FF">
+            <wp:extent cx="444500" cy="342900"/>
+            <wp:effectExtent l="0" t="0" r="0" b="0"/>
+            <wp:docPr id="24" name="Picture 24"/>
+            <wp:cNvGraphicFramePr>
+              <a:graphicFrameLocks xmlns:a="http://schemas.openxmlformats.org/drawingml/2006/main" noChangeAspect="1"/>
+            </wp:cNvGraphicFramePr>
+            <a:graphic xmlns:a="http://schemas.openxmlformats.org/drawingml/2006/main">
+              <a:graphicData uri="http://schemas.openxmlformats.org/drawingml/2006/picture">
+                <pic:pic xmlns:pic="http://schemas.openxmlformats.org/drawingml/2006/picture">
+                  <pic:nvPicPr>
+                    <pic:cNvPr id="1" name=""/>
+                    <pic:cNvPicPr/>
+                  </pic:nvPicPr>
+                  <pic:blipFill>
+                    <a:blip r:embed="rId22"/>
+                    <a:stretch>
+                      <a:fillRect/>
+                    </a:stretch>
+                  </pic:blipFill>
+                  <pic:spPr>
+                    <a:xfrm>
+                      <a:off x="0" y="0"/>
+                      <a:ext cx="444500" cy="342900"/>
+                    </a:xfrm>
+                    <a:prstGeom prst="rect">
+                      <a:avLst/>
+                    </a:prstGeom>
+                  </pic:spPr>
+                </pic:pic>
+              </a:graphicData>
+            </a:graphic>
+          </wp:inline>
+        </w:drawing>
+      </w:r>
+    </w:p>
+    <w:p>
+      <w:pPr>
+        <w:pStyle w:val="ListParagraph"/>
+        <w:numPr>
+          <w:ilvl w:val="0"/>
+          <w:numId w:val="1"/>
+        </w:numPr>
+        <w:ind w:left="360"/>
+      </w:pPr>
+      <w:r>
+        <w:t>Add modes as before</w:t>
+      </w:r>
+      <w:r>
+        <w:t xml:space="preserve">: </w:t>
+      </w:r>
+      <w:r>
+        <w:t>Click 'Get modes MWD data'</w:t>
+      </w:r>
+    </w:p>
+    <w:p>
+      <w:r>
+        <w:rPr>
+          <w:noProof/>
+        </w:rPr>
+        <w:drawing>
+          <wp:inline distT="0" distB="0" distL="0" distR="0" wp14:anchorId="35D44739" wp14:editId="2BBD1553">
+            <wp:extent cx="2628900" cy="1899942"/>
+            <wp:effectExtent l="0" t="0" r="0" b="5080"/>
+            <wp:docPr id="29" name="Picture 29"/>
+            <wp:cNvGraphicFramePr>
+              <a:graphicFrameLocks xmlns:a="http://schemas.openxmlformats.org/drawingml/2006/main" noChangeAspect="1"/>
+            </wp:cNvGraphicFramePr>
+            <a:graphic xmlns:a="http://schemas.openxmlformats.org/drawingml/2006/main">
+              <a:graphicData uri="http://schemas.openxmlformats.org/drawingml/2006/picture">
+                <pic:pic xmlns:pic="http://schemas.openxmlformats.org/drawingml/2006/picture">
+                  <pic:nvPicPr>
+                    <pic:cNvPr id="1" name=""/>
+                    <pic:cNvPicPr/>
+                  </pic:nvPicPr>
+                  <pic:blipFill>
+                    <a:blip r:embed="rId12"/>
+                    <a:stretch>
+                      <a:fillRect/>
+                    </a:stretch>
+                  </pic:blipFill>
+                  <pic:spPr>
+                    <a:xfrm>
+                      <a:off x="0" y="0"/>
+                      <a:ext cx="2635139" cy="1904451"/>
+                    </a:xfrm>
+                    <a:prstGeom prst="rect">
+                      <a:avLst/>
+                    </a:prstGeom>
+                  </pic:spPr>
+                </pic:pic>
+              </a:graphicData>
+            </a:graphic>
+          </wp:inline>
+        </w:drawing>
+      </w:r>
+    </w:p>
+    <w:p>
+      <w:pPr>
+        <w:pStyle w:val="ListParagraph"/>
+        <w:numPr>
+          <w:ilvl w:val="0"/>
+          <w:numId w:val="1"/>
+        </w:numPr>
+      </w:pPr>
+      <w:r>
+        <w:lastRenderedPageBreak/>
+        <w:t xml:space="preserve">In the pop-up window set Me=4400, </w:t>
+      </w:r>
+      <w:proofErr w:type="spellStart"/>
+      <w:r>
+        <w:t>tau_e</w:t>
+      </w:r>
+      <w:proofErr w:type="spellEnd"/>
+      <w:r>
+        <w:t>=9.0E-8 and the number of modes to 10</w:t>
+      </w:r>
+      <w:r>
+        <w:rPr>
+          <w:noProof/>
+        </w:rPr>
+        <w:drawing>
+          <wp:inline distT="0" distB="0" distL="0" distR="0" wp14:anchorId="0FE7CCCC" wp14:editId="4AA87810">
+            <wp:extent cx="2946400" cy="1116442"/>
+            <wp:effectExtent l="0" t="0" r="0" b="1270"/>
+            <wp:docPr id="30" name="Picture 30"/>
+            <wp:cNvGraphicFramePr>
+              <a:graphicFrameLocks xmlns:a="http://schemas.openxmlformats.org/drawingml/2006/main" noChangeAspect="1"/>
+            </wp:cNvGraphicFramePr>
+            <a:graphic xmlns:a="http://schemas.openxmlformats.org/drawingml/2006/main">
+              <a:graphicData uri="http://schemas.openxmlformats.org/drawingml/2006/picture">
+                <pic:pic xmlns:pic="http://schemas.openxmlformats.org/drawingml/2006/picture">
+                  <pic:nvPicPr>
+                    <pic:cNvPr id="1" name=""/>
+                    <pic:cNvPicPr/>
+                  </pic:nvPicPr>
+                  <pic:blipFill>
+                    <a:blip r:embed="rId13"/>
+                    <a:stretch>
+                      <a:fillRect/>
+                    </a:stretch>
+                  </pic:blipFill>
+                  <pic:spPr>
+                    <a:xfrm>
+                      <a:off x="0" y="0"/>
+                      <a:ext cx="2962740" cy="1122634"/>
+                    </a:xfrm>
+                    <a:prstGeom prst="rect">
+                      <a:avLst/>
+                    </a:prstGeom>
+                  </pic:spPr>
+                </pic:pic>
+              </a:graphicData>
+            </a:graphic>
+          </wp:inline>
+        </w:drawing>
+      </w:r>
+    </w:p>
+    <w:p>
+      <w:r>
+        <w:t>In a text editor, open 'T30G_10modes.mwd' and copy whole file contents to the clipboard.</w:t>
+      </w:r>
+    </w:p>
+    <w:p>
+      <w:pPr>
+        <w:pStyle w:val="ListParagraph"/>
+        <w:numPr>
+          <w:ilvl w:val="0"/>
+          <w:numId w:val="1"/>
+        </w:numPr>
+        <w:ind w:left="360"/>
+      </w:pPr>
+      <w:r>
+        <w:t>Click on the first element of the table and paste the copied file (use ctrl-v or a similar keyboard shortcut)</w:t>
+      </w:r>
+    </w:p>
+    <w:p>
+      <w:pPr>
+        <w:pStyle w:val="ListParagraph"/>
+        <w:ind w:left="360" w:firstLine="720"/>
+      </w:pPr>
+      <w:r>
+        <w:rPr>
+          <w:noProof/>
+        </w:rPr>
+        <w:drawing>
+          <wp:inline distT="0" distB="0" distL="0" distR="0" wp14:anchorId="3C12E25E" wp14:editId="3B8300D9">
+            <wp:extent cx="2959100" cy="2924491"/>
+            <wp:effectExtent l="0" t="0" r="0" b="0"/>
+            <wp:docPr id="31" name="Picture 31"/>
+            <wp:cNvGraphicFramePr>
+              <a:graphicFrameLocks xmlns:a="http://schemas.openxmlformats.org/drawingml/2006/main" noChangeAspect="1"/>
+            </wp:cNvGraphicFramePr>
+            <a:graphic xmlns:a="http://schemas.openxmlformats.org/drawingml/2006/main">
+              <a:graphicData uri="http://schemas.openxmlformats.org/drawingml/2006/picture">
+                <pic:pic xmlns:pic="http://schemas.openxmlformats.org/drawingml/2006/picture">
+                  <pic:nvPicPr>
+                    <pic:cNvPr id="1" name=""/>
+                    <pic:cNvPicPr/>
+                  </pic:nvPicPr>
+                  <pic:blipFill>
+                    <a:blip r:embed="rId14"/>
+                    <a:stretch>
+                      <a:fillRect/>
+                    </a:stretch>
+                  </pic:blipFill>
+                  <pic:spPr>
+                    <a:xfrm>
+                      <a:off x="0" y="0"/>
+                      <a:ext cx="2960722" cy="2926094"/>
+                    </a:xfrm>
+                    <a:prstGeom prst="rect">
+                      <a:avLst/>
+                    </a:prstGeom>
+                  </pic:spPr>
+                </pic:pic>
+              </a:graphicData>
+            </a:graphic>
+          </wp:inline>
+        </w:drawing>
+      </w:r>
+    </w:p>
+    <w:p>
+      <w:pPr>
+        <w:pStyle w:val="ListParagraph"/>
+        <w:numPr>
+          <w:ilvl w:val="0"/>
+          <w:numId w:val="5"/>
+        </w:numPr>
+      </w:pPr>
+      <w:r>
+        <w:t>Scroll down to the last mode and increase it from 1.9e8 to 3e8</w:t>
+      </w:r>
+      <w:r>
+        <w:rPr>
+          <w:noProof/>
+        </w:rPr>
+        <w:t xml:space="preserve"> </w:t>
+      </w:r>
+      <w:r>
+        <w:drawing>
+          <wp:inline distT="0" distB="0" distL="0" distR="0" wp14:anchorId="270E7971" wp14:editId="387DB721">
+            <wp:extent cx="3771900" cy="1746071"/>
+            <wp:effectExtent l="0" t="0" r="0" b="0"/>
+            <wp:docPr id="32" name="Picture 32"/>
+            <wp:cNvGraphicFramePr>
+              <a:graphicFrameLocks xmlns:a="http://schemas.openxmlformats.org/drawingml/2006/main" noChangeAspect="1"/>
+            </wp:cNvGraphicFramePr>
+            <a:graphic xmlns:a="http://schemas.openxmlformats.org/drawingml/2006/main">
+              <a:graphicData uri="http://schemas.openxmlformats.org/drawingml/2006/picture">
+                <pic:pic xmlns:pic="http://schemas.openxmlformats.org/drawingml/2006/picture">
+                  <pic:nvPicPr>
+                    <pic:cNvPr id="1" name=""/>
+                    <pic:cNvPicPr/>
+                  </pic:nvPicPr>
+                  <pic:blipFill>
+                    <a:blip r:embed="rId28"/>
+                    <a:stretch>
+                      <a:fillRect/>
+                    </a:stretch>
+                  </pic:blipFill>
+                  <pic:spPr>
+                    <a:xfrm>
+                      <a:off x="0" y="0"/>
+                      <a:ext cx="3789876" cy="1754392"/>
+                    </a:xfrm>
+                    <a:prstGeom prst="rect">
+                      <a:avLst/>
+                    </a:prstGeom>
+                  </pic:spPr>
+                </pic:pic>
+              </a:graphicData>
+            </a:graphic>
+          </wp:inline>
+        </w:drawing>
+      </w:r>
+    </w:p>
+    <w:p>
+      <w:r>
+        <w:t>Close the mode window by clicking 'Ok'</w:t>
+      </w:r>
+    </w:p>
+    <w:p/>
+    <w:p>
+      <w:pPr>
+        <w:pStyle w:val="ListParagraph"/>
+        <w:numPr>
+          <w:ilvl w:val="0"/>
+          <w:numId w:val="5"/>
+        </w:numPr>
+      </w:pPr>
+      <w:r>
+        <w:t>Back in the theory window, turn on the modulus correction button and set Gamma=4.3 and GNO=</w:t>
+      </w:r>
+      <w:bookmarkStart w:id="29" w:name="OLE_LINK72"/>
+      <w:bookmarkStart w:id="30" w:name="OLE_LINK73"/>
+      <w:r>
+        <w:t>5.06E5</w:t>
+      </w:r>
+      <w:r>
+        <w:t>.</w:t>
+      </w:r>
+    </w:p>
+    <w:p>
+      <w:pPr>
+        <w:pStyle w:val="ListParagraph"/>
+        <w:numPr>
+          <w:ilvl w:val="0"/>
+          <w:numId w:val="5"/>
+        </w:numPr>
+      </w:pPr>
+      <w:r>
+        <w:t>Other parameters default to the correct values, here's a full list.</w:t>
+      </w:r>
+    </w:p>
+    <w:p>
+      <w:pPr>
+        <w:pStyle w:val="ListParagraph"/>
+        <w:numPr>
+          <w:ilvl w:val="0"/>
+          <w:numId w:val="7"/>
+        </w:numPr>
+      </w:pPr>
+      <w:r>
+        <w:t>﻿</w:t>
+      </w:r>
+      <w:r>
+        <w:t>﻿Gamma</w:t>
+      </w:r>
+      <w:r>
+        <w:tab/>
+        <w:t>4.3</w:t>
+      </w:r>
+    </w:p>
+    <w:p>
+      <w:pPr>
+        <w:pStyle w:val="ListParagraph"/>
+        <w:numPr>
+          <w:ilvl w:val="0"/>
+          <w:numId w:val="7"/>
+        </w:numPr>
+      </w:pPr>
+      <w:r>
+        <w:t>Kappa0</w:t>
+      </w:r>
+      <w:r>
+        <w:tab/>
+        <w:t>0.1</w:t>
+      </w:r>
+    </w:p>
+    <w:p>
+      <w:pPr>
+        <w:pStyle w:val="ListParagraph"/>
+        <w:numPr>
+          <w:ilvl w:val="0"/>
+          <w:numId w:val="7"/>
+        </w:numPr>
+      </w:pPr>
+      <w:r>
+        <w:t>Qs0</w:t>
+      </w:r>
+      <w:r>
+        <w:tab/>
+        <w:t>30</w:t>
+      </w:r>
+    </w:p>
+    <w:p>
+      <w:pPr>
+        <w:pStyle w:val="ListParagraph"/>
+        <w:numPr>
+          <w:ilvl w:val="0"/>
+          <w:numId w:val="7"/>
+        </w:numPr>
+      </w:pPr>
+      <w:r>
+        <w:t>Ne</w:t>
+      </w:r>
+      <w:r>
+        <w:tab/>
+        <w:t>25</w:t>
+      </w:r>
+    </w:p>
+    <w:p>
+      <w:pPr>
+        <w:pStyle w:val="ListParagraph"/>
+        <w:numPr>
+          <w:ilvl w:val="0"/>
+          <w:numId w:val="7"/>
+        </w:numPr>
+      </w:pPr>
+      <w:proofErr w:type="spellStart"/>
+      <w:r>
+        <w:t>epsilonB</w:t>
+      </w:r>
+      <w:proofErr w:type="spellEnd"/>
+      <w:r>
+        <w:tab/>
+        <w:t>0.044</w:t>
+      </w:r>
+    </w:p>
+    <w:p>
+      <w:pPr>
+        <w:pStyle w:val="ListParagraph"/>
+        <w:numPr>
+          <w:ilvl w:val="0"/>
+          <w:numId w:val="7"/>
+        </w:numPr>
+      </w:pPr>
+      <w:proofErr w:type="spellStart"/>
+      <w:r>
+        <w:t>muS</w:t>
+      </w:r>
+      <w:proofErr w:type="spellEnd"/>
+      <w:r>
+        <w:tab/>
+        <w:t>0.94</w:t>
+      </w:r>
+    </w:p>
+    <w:p>
+      <w:pPr>
+        <w:pStyle w:val="ListParagraph"/>
+        <w:numPr>
+          <w:ilvl w:val="0"/>
+          <w:numId w:val="7"/>
+        </w:numPr>
+      </w:pPr>
+      <w:r>
+        <w:lastRenderedPageBreak/>
+        <w:t>tau0</w:t>
+      </w:r>
+      <w:r>
+        <w:tab/>
+        <w:t>7.4e-10</w:t>
+      </w:r>
+    </w:p>
+    <w:p>
+      <w:pPr>
+        <w:pStyle w:val="ListParagraph"/>
+        <w:numPr>
+          <w:ilvl w:val="0"/>
+          <w:numId w:val="7"/>
+        </w:numPr>
+      </w:pPr>
+      <w:proofErr w:type="spellStart"/>
+      <w:r>
+        <w:t>rhoK</w:t>
+      </w:r>
+      <w:proofErr w:type="spellEnd"/>
+      <w:r>
+        <w:tab/>
+        <w:t>2.7e+09</w:t>
+      </w:r>
+    </w:p>
+    <w:p>
+      <w:pPr>
+        <w:pStyle w:val="ListParagraph"/>
+        <w:numPr>
+          <w:ilvl w:val="0"/>
+          <w:numId w:val="7"/>
+        </w:numPr>
+      </w:pPr>
+      <w:r>
+        <w:t>G_C</w:t>
+      </w:r>
+      <w:r>
+        <w:tab/>
+        <w:t>0.063</w:t>
+      </w:r>
+    </w:p>
+    <w:p>
+      <w:pPr>
+        <w:pStyle w:val="ListParagraph"/>
+        <w:numPr>
+          <w:ilvl w:val="0"/>
+          <w:numId w:val="7"/>
+        </w:numPr>
+      </w:pPr>
+      <w:r>
+        <w:t>N_0</w:t>
+      </w:r>
+      <w:r>
+        <w:tab/>
+        <w:t>0</w:t>
+      </w:r>
+    </w:p>
+    <w:p>
+      <w:pPr>
+        <w:rPr>
+          <w:i/>
+        </w:rPr>
+      </w:pPr>
+      <w:r>
+        <w:rPr>
+          <w:i/>
+        </w:rPr>
+        <w:t xml:space="preserve">The values of </w:t>
+      </w:r>
+      <w:proofErr w:type="spellStart"/>
+      <w:r>
+        <w:rPr>
+          <w:i/>
+        </w:rPr>
+        <w:t>epsilonB</w:t>
+      </w:r>
+      <w:proofErr w:type="spellEnd"/>
+      <w:r>
+        <w:rPr>
+          <w:i/>
+        </w:rPr>
+        <w:t xml:space="preserve"> and </w:t>
+      </w:r>
+      <w:proofErr w:type="spellStart"/>
+      <w:r>
+        <w:rPr>
+          <w:i/>
+        </w:rPr>
+        <w:t>muS</w:t>
+      </w:r>
+      <w:proofErr w:type="spellEnd"/>
+      <w:r>
+        <w:rPr>
+          <w:i/>
+        </w:rPr>
+        <w:t xml:space="preserve"> are different to the GO-</w:t>
+      </w:r>
+      <w:proofErr w:type="spellStart"/>
+      <w:r>
+        <w:rPr>
+          <w:i/>
+        </w:rPr>
+        <w:t>polyStrand</w:t>
+      </w:r>
+      <w:proofErr w:type="spellEnd"/>
+      <w:r>
+        <w:rPr>
+          <w:i/>
+        </w:rPr>
+        <w:t xml:space="preserve"> model comparison because the roughness penalty changes the quiescent barrier. These parameters produce the same quiescent barrier for the two models.</w:t>
+      </w:r>
+    </w:p>
+    <w:p>
+      <w:pPr>
+        <w:pStyle w:val="ListParagraph"/>
+        <w:numPr>
+          <w:ilvl w:val="0"/>
+          <w:numId w:val="5"/>
+        </w:numPr>
+      </w:pPr>
+      <w:bookmarkStart w:id="31" w:name="OLE_LINK77"/>
+      <w:bookmarkStart w:id="32" w:name="OLE_LINK78"/>
+      <w:bookmarkEnd w:id="29"/>
+      <w:bookmarkEnd w:id="30"/>
+      <w:r>
+        <w:t xml:space="preserve">Click </w:t>
+      </w:r>
+      <w:r>
+        <w:t>‘V</w:t>
+      </w:r>
+      <w:r>
+        <w:t xml:space="preserve">iew </w:t>
+      </w:r>
+      <w:r>
+        <w:t>A</w:t>
+      </w:r>
+      <w:r>
+        <w:t xml:space="preserve">ll </w:t>
+      </w:r>
+      <w:r>
+        <w:t>T</w:t>
+      </w:r>
+      <w:r>
+        <w:t>heories</w:t>
+      </w:r>
+      <w:r>
+        <w:t>’ as above.</w:t>
+      </w:r>
+    </w:p>
+    <w:bookmarkEnd w:id="31"/>
+    <w:bookmarkEnd w:id="32"/>
+    <w:p/>
+    <w:p>
+      <w:pPr>
+        <w:pStyle w:val="Heading1"/>
+      </w:pPr>
+      <w:r>
+        <w:t xml:space="preserve">Comparing with </w:t>
+      </w:r>
+      <w:r>
+        <w:t>experiments at 144</w:t>
+      </w:r>
+      <w:r>
+        <w:rPr>
+          <w:vertAlign w:val="superscript"/>
+        </w:rPr>
+        <w:t>o</w:t>
+      </w:r>
+      <w:r>
+        <w:t>C</w:t>
+      </w:r>
+    </w:p>
+    <w:p>
+      <w:pPr>
+        <w:pStyle w:val="ListParagraph"/>
+        <w:numPr>
+          <w:ilvl w:val="0"/>
+          <w:numId w:val="5"/>
+        </w:numPr>
+      </w:pPr>
+      <w:r>
+        <w:t>Double click on the Crystal application tab and rename this to ‘140oC’</w:t>
+      </w:r>
+      <w:r>
+        <w:drawing>
+          <wp:inline distT="0" distB="0" distL="0" distR="0" wp14:anchorId="31434050" wp14:editId="7C070F8E">
+            <wp:extent cx="1752600" cy="1771966"/>
+            <wp:effectExtent l="0" t="0" r="0" b="6350"/>
+            <wp:docPr id="33" name="Picture 33"/>
+            <wp:cNvGraphicFramePr>
+              <a:graphicFrameLocks xmlns:a="http://schemas.openxmlformats.org/drawingml/2006/main" noChangeAspect="1"/>
+            </wp:cNvGraphicFramePr>
+            <a:graphic xmlns:a="http://schemas.openxmlformats.org/drawingml/2006/main">
+              <a:graphicData uri="http://schemas.openxmlformats.org/drawingml/2006/picture">
+                <pic:pic xmlns:pic="http://schemas.openxmlformats.org/drawingml/2006/picture">
+                  <pic:nvPicPr>
+                    <pic:cNvPr id="1" name=""/>
+                    <pic:cNvPicPr/>
+                  </pic:nvPicPr>
+                  <pic:blipFill>
+                    <a:blip r:embed="rId29"/>
+                    <a:stretch>
+                      <a:fillRect/>
+                    </a:stretch>
+                  </pic:blipFill>
+                  <pic:spPr>
+                    <a:xfrm>
+                      <a:off x="0" y="0"/>
+                      <a:ext cx="1757463" cy="1776883"/>
+                    </a:xfrm>
+                    <a:prstGeom prst="rect">
+                      <a:avLst/>
+                    </a:prstGeom>
+                  </pic:spPr>
+                </pic:pic>
+              </a:graphicData>
+            </a:graphic>
+          </wp:inline>
+        </w:drawing>
+      </w:r>
+    </w:p>
+    <w:p>
+      <w:pPr>
+        <w:pStyle w:val="ListParagraph"/>
+        <w:numPr>
+          <w:ilvl w:val="0"/>
+          <w:numId w:val="5"/>
+        </w:numPr>
+      </w:pPr>
+      <w:r>
+        <w:t>Open a new Crystal Application and r</w:t>
+      </w:r>
+      <w:r>
+        <w:t xml:space="preserve">ename this to </w:t>
+      </w:r>
+      <w:r>
+        <w:t>‘</w:t>
+      </w:r>
+      <w:r>
+        <w:t>144oC</w:t>
+      </w:r>
+      <w:r>
+        <w:t>’</w:t>
+      </w:r>
+    </w:p>
+    <w:p>
+      <w:pPr>
+        <w:pStyle w:val="ListParagraph"/>
+        <w:numPr>
+          <w:ilvl w:val="0"/>
+          <w:numId w:val="5"/>
+        </w:numPr>
+      </w:pPr>
+      <w:r>
+        <w:t>In the ‘144oC’ application reduce the number of views to 1</w:t>
+      </w:r>
+    </w:p>
+    <w:p>
+      <w:pPr>
+        <w:pStyle w:val="ListParagraph"/>
+        <w:numPr>
+          <w:ilvl w:val="0"/>
+          <w:numId w:val="5"/>
+        </w:numPr>
+      </w:pPr>
+      <w:r>
+        <w:t xml:space="preserve">Go back to the folder with the experimental data in (‘CoccorulloMacromolcules2008’) and drag all files that begin T144 onto the </w:t>
+      </w:r>
+      <w:proofErr w:type="spellStart"/>
+      <w:r>
+        <w:t>Reptate</w:t>
+      </w:r>
+      <w:proofErr w:type="spellEnd"/>
+      <w:r>
+        <w:t xml:space="preserve"> window</w:t>
+      </w:r>
+    </w:p>
+    <w:p>
+      <w:pPr>
+        <w:pStyle w:val="ListParagraph"/>
+        <w:numPr>
+          <w:ilvl w:val="0"/>
+          <w:numId w:val="5"/>
+        </w:numPr>
+      </w:pPr>
+      <w:r>
+        <w:t>M</w:t>
+      </w:r>
+      <w:r>
+        <w:t>ake this view ‘Steady Nucleation’</w:t>
+      </w:r>
+    </w:p>
+    <w:p>
+      <w:pPr>
+        <w:pStyle w:val="ListParagraph"/>
+        <w:numPr>
+          <w:ilvl w:val="0"/>
+          <w:numId w:val="5"/>
+        </w:numPr>
+      </w:pPr>
+      <w:r>
+        <w:t>Create new GO</w:t>
+      </w:r>
+      <w:r>
+        <w:t>-</w:t>
+      </w:r>
+      <w:proofErr w:type="spellStart"/>
+      <w:r>
+        <w:t>polySTRAND</w:t>
+      </w:r>
+      <w:proofErr w:type="spellEnd"/>
+      <w:r>
+        <w:t xml:space="preserve"> theory</w:t>
+      </w:r>
+      <w:r>
+        <w:t xml:space="preserve"> </w:t>
+      </w:r>
+      <w:r>
+        <w:drawing>
+          <wp:inline distT="0" distB="0" distL="0" distR="0" wp14:anchorId="6D1624E3" wp14:editId="05921B85">
+            <wp:extent cx="444500" cy="342900"/>
+            <wp:effectExtent l="0" t="0" r="0" b="0"/>
+            <wp:docPr id="34" name="Picture 34"/>
+            <wp:cNvGraphicFramePr>
+              <a:graphicFrameLocks xmlns:a="http://schemas.openxmlformats.org/drawingml/2006/main" noChangeAspect="1"/>
+            </wp:cNvGraphicFramePr>
+            <a:graphic xmlns:a="http://schemas.openxmlformats.org/drawingml/2006/main">
+              <a:graphicData uri="http://schemas.openxmlformats.org/drawingml/2006/picture">
+                <pic:pic xmlns:pic="http://schemas.openxmlformats.org/drawingml/2006/picture">
+                  <pic:nvPicPr>
+                    <pic:cNvPr id="1" name=""/>
+                    <pic:cNvPicPr/>
+                  </pic:nvPicPr>
+                  <pic:blipFill>
+                    <a:blip r:embed="rId22"/>
+                    <a:stretch>
+                      <a:fillRect/>
+                    </a:stretch>
+                  </pic:blipFill>
+                  <pic:spPr>
+                    <a:xfrm>
+                      <a:off x="0" y="0"/>
+                      <a:ext cx="444500" cy="342900"/>
+                    </a:xfrm>
+                    <a:prstGeom prst="rect">
+                      <a:avLst/>
+                    </a:prstGeom>
+                  </pic:spPr>
+                </pic:pic>
+              </a:graphicData>
+            </a:graphic>
+          </wp:inline>
+        </w:drawing>
+      </w:r>
+    </w:p>
+    <w:p>
+      <w:pPr>
+        <w:pStyle w:val="ListParagraph"/>
+        <w:numPr>
+          <w:ilvl w:val="0"/>
+          <w:numId w:val="5"/>
+        </w:numPr>
+      </w:pPr>
+      <w:r>
+        <w:t xml:space="preserve">Go back to </w:t>
+      </w:r>
+      <w:r>
+        <w:t>the ‘</w:t>
+      </w:r>
+      <w:r>
+        <w:t>140</w:t>
+      </w:r>
+      <w:r>
+        <w:t>oC’ tab, return to the GO-</w:t>
+      </w:r>
+      <w:proofErr w:type="spellStart"/>
+      <w:r>
+        <w:t>polySTRAND</w:t>
+      </w:r>
+      <w:proofErr w:type="spellEnd"/>
+      <w:r>
+        <w:t xml:space="preserve"> model</w:t>
+      </w:r>
+      <w:r>
+        <w:t xml:space="preserve"> and copy the GO-model parameters</w:t>
+      </w:r>
+      <w:r>
+        <w:drawing>
+          <wp:inline distT="0" distB="0" distL="0" distR="0" wp14:anchorId="40DE0942" wp14:editId="21160883">
+            <wp:extent cx="4267200" cy="1181100"/>
+            <wp:effectExtent l="0" t="0" r="0" b="0"/>
+            <wp:docPr id="35" name="Picture 35"/>
+            <wp:cNvGraphicFramePr>
+              <a:graphicFrameLocks xmlns:a="http://schemas.openxmlformats.org/drawingml/2006/main" noChangeAspect="1"/>
+            </wp:cNvGraphicFramePr>
+            <a:graphic xmlns:a="http://schemas.openxmlformats.org/drawingml/2006/main">
+              <a:graphicData uri="http://schemas.openxmlformats.org/drawingml/2006/picture">
+                <pic:pic xmlns:pic="http://schemas.openxmlformats.org/drawingml/2006/picture">
+                  <pic:nvPicPr>
+                    <pic:cNvPr id="1" name=""/>
+                    <pic:cNvPicPr/>
+                  </pic:nvPicPr>
+                  <pic:blipFill>
+                    <a:blip r:embed="rId30"/>
+                    <a:stretch>
+                      <a:fillRect/>
+                    </a:stretch>
+                  </pic:blipFill>
+                  <pic:spPr>
+                    <a:xfrm>
+                      <a:off x="0" y="0"/>
+                      <a:ext cx="4267200" cy="1181100"/>
+                    </a:xfrm>
+                    <a:prstGeom prst="rect">
+                      <a:avLst/>
+                    </a:prstGeom>
+                  </pic:spPr>
+                </pic:pic>
+              </a:graphicData>
+            </a:graphic>
+          </wp:inline>
+        </w:drawing>
+      </w:r>
+    </w:p>
+    <w:p>
+      <w:pPr>
+        <w:pStyle w:val="ListParagraph"/>
+        <w:numPr>
+          <w:ilvl w:val="0"/>
+          <w:numId w:val="5"/>
+        </w:numPr>
+      </w:pPr>
+      <w:r>
+        <w:t>Return to 144 and paste these parameters onto the theory</w:t>
+      </w:r>
+      <w:r>
+        <w:drawing>
+          <wp:inline distT="0" distB="0" distL="0" distR="0" wp14:anchorId="06EC0E6A" wp14:editId="28F19D73">
+            <wp:extent cx="3975100" cy="1143000"/>
+            <wp:effectExtent l="0" t="0" r="0" b="0"/>
+            <wp:docPr id="36" name="Picture 36"/>
+            <wp:cNvGraphicFramePr>
+              <a:graphicFrameLocks xmlns:a="http://schemas.openxmlformats.org/drawingml/2006/main" noChangeAspect="1"/>
+            </wp:cNvGraphicFramePr>
+            <a:graphic xmlns:a="http://schemas.openxmlformats.org/drawingml/2006/main">
+              <a:graphicData uri="http://schemas.openxmlformats.org/drawingml/2006/picture">
+                <pic:pic xmlns:pic="http://schemas.openxmlformats.org/drawingml/2006/picture">
+                  <pic:nvPicPr>
+                    <pic:cNvPr id="1" name=""/>
+                    <pic:cNvPicPr/>
+                  </pic:nvPicPr>
+                  <pic:blipFill>
+                    <a:blip r:embed="rId31"/>
+                    <a:stretch>
+                      <a:fillRect/>
+                    </a:stretch>
+                  </pic:blipFill>
+                  <pic:spPr>
+                    <a:xfrm>
+                      <a:off x="0" y="0"/>
+                      <a:ext cx="3975100" cy="1143000"/>
+                    </a:xfrm>
+                    <a:prstGeom prst="rect">
+                      <a:avLst/>
+                    </a:prstGeom>
+                  </pic:spPr>
+                </pic:pic>
+              </a:graphicData>
+            </a:graphic>
+          </wp:inline>
+        </w:drawing>
+      </w:r>
+    </w:p>
+    <w:p>
+      <w:pPr>
+        <w:pStyle w:val="ListParagraph"/>
+        <w:numPr>
+          <w:ilvl w:val="0"/>
+          <w:numId w:val="5"/>
+        </w:numPr>
+      </w:pPr>
+      <w:r>
+        <w:lastRenderedPageBreak/>
+        <w:t>Run the model to confirm that this gives the predictions for 140</w:t>
+      </w:r>
+      <w:r>
+        <w:t>. You should see something like</w:t>
+      </w:r>
+      <w:r>
+        <w:drawing>
+          <wp:inline distT="0" distB="0" distL="0" distR="0" wp14:anchorId="0D7446A9" wp14:editId="537CC5B0">
+            <wp:extent cx="5727700" cy="3462655"/>
+            <wp:effectExtent l="0" t="0" r="0" b="4445"/>
+            <wp:docPr id="37" name="Picture 37"/>
+            <wp:cNvGraphicFramePr>
+              <a:graphicFrameLocks xmlns:a="http://schemas.openxmlformats.org/drawingml/2006/main" noChangeAspect="1"/>
+            </wp:cNvGraphicFramePr>
+            <a:graphic xmlns:a="http://schemas.openxmlformats.org/drawingml/2006/main">
+              <a:graphicData uri="http://schemas.openxmlformats.org/drawingml/2006/picture">
+                <pic:pic xmlns:pic="http://schemas.openxmlformats.org/drawingml/2006/picture">
+                  <pic:nvPicPr>
+                    <pic:cNvPr id="1" name=""/>
+                    <pic:cNvPicPr/>
+                  </pic:nvPicPr>
+                  <pic:blipFill>
+                    <a:blip r:embed="rId32"/>
+                    <a:stretch>
+                      <a:fillRect/>
+                    </a:stretch>
+                  </pic:blipFill>
+                  <pic:spPr>
+                    <a:xfrm>
+                      <a:off x="0" y="0"/>
+                      <a:ext cx="5727700" cy="3462655"/>
+                    </a:xfrm>
+                    <a:prstGeom prst="rect">
+                      <a:avLst/>
+                    </a:prstGeom>
+                  </pic:spPr>
+                </pic:pic>
+              </a:graphicData>
+            </a:graphic>
+          </wp:inline>
+        </w:drawing>
+      </w:r>
+    </w:p>
+    <w:p>
+      <w:pPr>
+        <w:pStyle w:val="ListParagraph"/>
+        <w:numPr>
+          <w:ilvl w:val="0"/>
+          <w:numId w:val="5"/>
+        </w:numPr>
+      </w:pPr>
+      <w:r>
+        <w:t xml:space="preserve">Change </w:t>
+      </w:r>
+      <w:proofErr w:type="spellStart"/>
+      <w:r>
+        <w:t>epsilonB</w:t>
+      </w:r>
+      <w:proofErr w:type="spellEnd"/>
+      <w:r>
+        <w:t xml:space="preserve"> to -0.118</w:t>
+      </w:r>
+      <w:r>
+        <w:drawing>
+          <wp:inline distT="0" distB="0" distL="0" distR="0" wp14:anchorId="3EDE9F2D" wp14:editId="5368600A">
+            <wp:extent cx="3746500" cy="2369110"/>
+            <wp:effectExtent l="0" t="0" r="0" b="6350"/>
+            <wp:docPr id="38" name="Picture 38"/>
+            <wp:cNvGraphicFramePr>
+              <a:graphicFrameLocks xmlns:a="http://schemas.openxmlformats.org/drawingml/2006/main" noChangeAspect="1"/>
+            </wp:cNvGraphicFramePr>
+            <a:graphic xmlns:a="http://schemas.openxmlformats.org/drawingml/2006/main">
+              <a:graphicData uri="http://schemas.openxmlformats.org/drawingml/2006/picture">
+                <pic:pic xmlns:pic="http://schemas.openxmlformats.org/drawingml/2006/picture">
+                  <pic:nvPicPr>
+                    <pic:cNvPr id="1" name=""/>
+                    <pic:cNvPicPr/>
+                  </pic:nvPicPr>
+                  <pic:blipFill>
+                    <a:blip r:embed="rId33"/>
+                    <a:stretch>
+                      <a:fillRect/>
+                    </a:stretch>
+                  </pic:blipFill>
+                  <pic:spPr>
+                    <a:xfrm>
+                      <a:off x="0" y="0"/>
+                      <a:ext cx="3750994" cy="2371952"/>
+                    </a:xfrm>
+                    <a:prstGeom prst="rect">
+                      <a:avLst/>
+                    </a:prstGeom>
+                  </pic:spPr>
+                </pic:pic>
+              </a:graphicData>
+            </a:graphic>
+          </wp:inline>
+        </w:drawing>
+      </w:r>
+    </w:p>
+    <w:p>
+      <w:pPr>
+        <w:pStyle w:val="ListParagraph"/>
+        <w:numPr>
+          <w:ilvl w:val="0"/>
+          <w:numId w:val="5"/>
+        </w:numPr>
+      </w:pPr>
+      <w:r>
+        <w:t>Rerun the model to get improved agreement.</w:t>
+      </w:r>
+    </w:p>
+    <w:p>
+      <w:pPr>
+        <w:pStyle w:val="ListParagraph"/>
+        <w:numPr>
+          <w:ilvl w:val="0"/>
+          <w:numId w:val="5"/>
+        </w:numPr>
+      </w:pPr>
+      <w:r>
+        <w:t>Repeat the steps above to make an ‘Average Stress’ model</w:t>
+      </w:r>
+    </w:p>
+    <w:p>
+      <w:pPr>
+        <w:pStyle w:val="ListParagraph"/>
+        <w:numPr>
+          <w:ilvl w:val="0"/>
+          <w:numId w:val="5"/>
+        </w:numPr>
+      </w:pPr>
+      <w:r>
+        <w:t>Create a new smooth-</w:t>
+      </w:r>
+      <w:proofErr w:type="spellStart"/>
+      <w:r>
+        <w:t>PolySTRAND</w:t>
+      </w:r>
+      <w:proofErr w:type="spellEnd"/>
+      <w:r>
+        <w:t xml:space="preserve"> model, copy the parameters for this model from 140</w:t>
+      </w:r>
+      <w:r>
+        <w:rPr>
+          <w:vertAlign w:val="superscript"/>
+        </w:rPr>
+        <w:t>o</w:t>
+      </w:r>
+      <w:r>
+        <w:t xml:space="preserve">C into this new model and change </w:t>
+      </w:r>
+      <w:proofErr w:type="spellStart"/>
+      <w:r>
+        <w:t>epsilonB</w:t>
+      </w:r>
+      <w:proofErr w:type="spellEnd"/>
+      <w:r>
+        <w:t xml:space="preserve"> to 0.0429</w:t>
+      </w:r>
+      <w:r>
+        <w:t xml:space="preserve"> to give reasonable agreement for all rates.</w:t>
+      </w:r>
+    </w:p>
+    <w:p>
+      <w:pPr>
+        <w:pStyle w:val="ListParagraph"/>
+        <w:numPr>
+          <w:ilvl w:val="0"/>
+          <w:numId w:val="5"/>
+        </w:numPr>
+      </w:pPr>
+      <w:r>
+        <w:t>Repeat all of the above steps to create new tab for the data at 138</w:t>
+      </w:r>
+      <w:r>
+        <w:rPr>
+          <w:vertAlign w:val="superscript"/>
+        </w:rPr>
+        <w:t>o</w:t>
+      </w:r>
+      <w:r>
+        <w:t>C.</w:t>
+      </w:r>
+      <w:r>
+        <w:t xml:space="preserve"> For the GO-</w:t>
+      </w:r>
+      <w:proofErr w:type="spellStart"/>
+      <w:r>
+        <w:t>polySTRAND</w:t>
+      </w:r>
+      <w:proofErr w:type="spellEnd"/>
+      <w:r>
+        <w:t xml:space="preserve"> model use epsilon=-0.01146</w:t>
+      </w:r>
+      <w:r>
+        <w:t xml:space="preserve"> and for 0.0463 for the smooth-</w:t>
+      </w:r>
+      <w:proofErr w:type="spellStart"/>
+      <w:r>
+        <w:t>polyStrand</w:t>
+      </w:r>
+      <w:proofErr w:type="spellEnd"/>
+      <w:r>
+        <w:t xml:space="preserve"> model.</w:t>
+      </w:r>
+    </w:p>
+    <w:p>
+      <w:pPr>
+        <w:pStyle w:val="ListParagraph"/>
+      </w:pPr>
+    </w:p>
+    <w:p/>
+    <w:p>
+      <w:pPr>
+        <w:pStyle w:val="Heading1"/>
+      </w:pPr>
+      <w:bookmarkStart w:id="33" w:name="OLE_LINK66"/>
+      <w:bookmarkStart w:id="34" w:name="OLE_LINK67"/>
+      <w:r>
+        <w:lastRenderedPageBreak/>
         <w:t>Things to try</w:t>
       </w:r>
     </w:p>
@@ -1387,6 +2997,8 @@
         <w:t>Change Gamma to adjust the sensitivity to shear</w:t>
       </w:r>
     </w:p>
+    <w:bookmarkEnd w:id="33"/>
+    <w:bookmarkEnd w:id="34"/>
     <w:p>
       <w:pPr>
         <w:pStyle w:val="ListParagraph"/>
@@ -1449,7 +3061,40 @@
         </w:numPr>
       </w:pPr>
       <w:r>
-        <w:t>Increase the resolution of the molecular weight distribution by copy/pasting the modes from the file ‘</w:t>
+        <w:t xml:space="preserve">For the smooth </w:t>
+      </w:r>
+      <w:proofErr w:type="spellStart"/>
+      <w:r>
+        <w:t>polystrand</w:t>
+      </w:r>
+      <w:proofErr w:type="spellEnd"/>
+      <w:r>
+        <w:t xml:space="preserve"> model try changing Qs0.</w:t>
+      </w:r>
+      <w:bookmarkStart w:id="35" w:name="_GoBack"/>
+      <w:bookmarkEnd w:id="35"/>
+    </w:p>
+    <w:p>
+      <w:pPr>
+        <w:pStyle w:val="ListParagraph"/>
+        <w:numPr>
+          <w:ilvl w:val="0"/>
+          <w:numId w:val="5"/>
+        </w:numPr>
+      </w:pPr>
+      <w:r>
+        <w:t>For the GO-</w:t>
+      </w:r>
+      <w:proofErr w:type="spellStart"/>
+      <w:r>
+        <w:t>polyStrand</w:t>
+      </w:r>
+      <w:proofErr w:type="spellEnd"/>
+      <w:r>
+        <w:t xml:space="preserve"> model, i</w:t>
+      </w:r>
+      <w:r>
+        <w:t>ncrease the resolution of the molecular weight distribution by copy/pasting the modes from the file ‘</w:t>
       </w:r>
       <w:r>
         <w:t>T30G.mwd</w:t>
@@ -1705,7 +3350,7 @@
   <w:abstractNum w:abstractNumId="2" w15:restartNumberingAfterBreak="0">
     <w:nsid w:val="30B14500"/>
     <w:multiLevelType w:val="hybridMultilevel"/>
-    <w:tmpl w:val="FF086102"/>
+    <w:tmpl w:val="1F289928"/>
     <w:lvl w:ilvl="0" w:tplc="04090001">
       <w:start w:val="1"/>
       <w:numFmt w:val="bullet"/>
@@ -1815,6 +3460,119 @@
     </w:lvl>
   </w:abstractNum>
   <w:abstractNum w:abstractNumId="3" w15:restartNumberingAfterBreak="0">
+    <w:nsid w:val="3408444B"/>
+    <w:multiLevelType w:val="hybridMultilevel"/>
+    <w:tmpl w:val="B6E2964E"/>
+    <w:lvl w:ilvl="0" w:tplc="04090001">
+      <w:start w:val="1"/>
+      <w:numFmt w:val="bullet"/>
+      <w:lvlText w:val=""/>
+      <w:lvlJc w:val="left"/>
+      <w:pPr>
+        <w:ind w:left="720" w:hanging="360"/>
+      </w:pPr>
+      <w:rPr>
+        <w:rFonts w:ascii="Symbol" w:hAnsi="Symbol" w:hint="default"/>
+      </w:rPr>
+    </w:lvl>
+    <w:lvl w:ilvl="1" w:tplc="04090003" w:tentative="1">
+      <w:start w:val="1"/>
+      <w:numFmt w:val="bullet"/>
+      <w:lvlText w:val="o"/>
+      <w:lvlJc w:val="left"/>
+      <w:pPr>
+        <w:ind w:left="1440" w:hanging="360"/>
+      </w:pPr>
+      <w:rPr>
+        <w:rFonts w:ascii="Courier New" w:hAnsi="Courier New" w:cs="Courier New" w:hint="default"/>
+      </w:rPr>
+    </w:lvl>
+    <w:lvl w:ilvl="2" w:tplc="04090005" w:tentative="1">
+      <w:start w:val="1"/>
+      <w:numFmt w:val="bullet"/>
+      <w:lvlText w:val=""/>
+      <w:lvlJc w:val="left"/>
+      <w:pPr>
+        <w:ind w:left="2160" w:hanging="360"/>
+      </w:pPr>
+      <w:rPr>
+        <w:rFonts w:ascii="Wingdings" w:hAnsi="Wingdings" w:hint="default"/>
+      </w:rPr>
+    </w:lvl>
+    <w:lvl w:ilvl="3" w:tplc="04090001" w:tentative="1">
+      <w:start w:val="1"/>
+      <w:numFmt w:val="bullet"/>
+      <w:lvlText w:val=""/>
+      <w:lvlJc w:val="left"/>
+      <w:pPr>
+        <w:ind w:left="2880" w:hanging="360"/>
+      </w:pPr>
+      <w:rPr>
+        <w:rFonts w:ascii="Symbol" w:hAnsi="Symbol" w:hint="default"/>
+      </w:rPr>
+    </w:lvl>
+    <w:lvl w:ilvl="4" w:tplc="04090003" w:tentative="1">
+      <w:start w:val="1"/>
+      <w:numFmt w:val="bullet"/>
+      <w:lvlText w:val="o"/>
+      <w:lvlJc w:val="left"/>
+      <w:pPr>
+        <w:ind w:left="3600" w:hanging="360"/>
+      </w:pPr>
+      <w:rPr>
+        <w:rFonts w:ascii="Courier New" w:hAnsi="Courier New" w:cs="Courier New" w:hint="default"/>
+      </w:rPr>
+    </w:lvl>
+    <w:lvl w:ilvl="5" w:tplc="04090005" w:tentative="1">
+      <w:start w:val="1"/>
+      <w:numFmt w:val="bullet"/>
+      <w:lvlText w:val=""/>
+      <w:lvlJc w:val="left"/>
+      <w:pPr>
+        <w:ind w:left="4320" w:hanging="360"/>
+      </w:pPr>
+      <w:rPr>
+        <w:rFonts w:ascii="Wingdings" w:hAnsi="Wingdings" w:hint="default"/>
+      </w:rPr>
+    </w:lvl>
+    <w:lvl w:ilvl="6" w:tplc="04090001" w:tentative="1">
+      <w:start w:val="1"/>
+      <w:numFmt w:val="bullet"/>
+      <w:lvlText w:val=""/>
+      <w:lvlJc w:val="left"/>
+      <w:pPr>
+        <w:ind w:left="5040" w:hanging="360"/>
+      </w:pPr>
+      <w:rPr>
+        <w:rFonts w:ascii="Symbol" w:hAnsi="Symbol" w:hint="default"/>
+      </w:rPr>
+    </w:lvl>
+    <w:lvl w:ilvl="7" w:tplc="04090003" w:tentative="1">
+      <w:start w:val="1"/>
+      <w:numFmt w:val="bullet"/>
+      <w:lvlText w:val="o"/>
+      <w:lvlJc w:val="left"/>
+      <w:pPr>
+        <w:ind w:left="5760" w:hanging="360"/>
+      </w:pPr>
+      <w:rPr>
+        <w:rFonts w:ascii="Courier New" w:hAnsi="Courier New" w:cs="Courier New" w:hint="default"/>
+      </w:rPr>
+    </w:lvl>
+    <w:lvl w:ilvl="8" w:tplc="04090005" w:tentative="1">
+      <w:start w:val="1"/>
+      <w:numFmt w:val="bullet"/>
+      <w:lvlText w:val=""/>
+      <w:lvlJc w:val="left"/>
+      <w:pPr>
+        <w:ind w:left="6480" w:hanging="360"/>
+      </w:pPr>
+      <w:rPr>
+        <w:rFonts w:ascii="Wingdings" w:hAnsi="Wingdings" w:hint="default"/>
+      </w:rPr>
+    </w:lvl>
+  </w:abstractNum>
+  <w:abstractNum w:abstractNumId="4" w15:restartNumberingAfterBreak="0">
     <w:nsid w:val="581A1545"/>
     <w:multiLevelType w:val="hybridMultilevel"/>
     <w:tmpl w:val="7674CCAC"/>
@@ -1925,7 +3683,119 @@
       </w:rPr>
     </w:lvl>
   </w:abstractNum>
-  <w:abstractNum w:abstractNumId="4" w15:restartNumberingAfterBreak="0">
+  <w:abstractNum w:abstractNumId="5" w15:restartNumberingAfterBreak="0">
+    <w:nsid w:val="73235097"/>
+    <w:multiLevelType w:val="hybridMultilevel"/>
+    <w:tmpl w:val="F2401E68"/>
+    <w:lvl w:ilvl="0" w:tplc="37DC4DF8">
+      <w:numFmt w:val="bullet"/>
+      <w:lvlText w:val="-"/>
+      <w:lvlJc w:val="left"/>
+      <w:pPr>
+        <w:ind w:left="1440" w:hanging="360"/>
+      </w:pPr>
+      <w:rPr>
+        <w:rFonts w:ascii="Calibri" w:eastAsiaTheme="minorHAnsi" w:hAnsi="Calibri" w:cs="Calibri" w:hint="default"/>
+      </w:rPr>
+    </w:lvl>
+    <w:lvl w:ilvl="1" w:tplc="04090003" w:tentative="1">
+      <w:start w:val="1"/>
+      <w:numFmt w:val="bullet"/>
+      <w:lvlText w:val="o"/>
+      <w:lvlJc w:val="left"/>
+      <w:pPr>
+        <w:ind w:left="2160" w:hanging="360"/>
+      </w:pPr>
+      <w:rPr>
+        <w:rFonts w:ascii="Courier New" w:hAnsi="Courier New" w:cs="Courier New" w:hint="default"/>
+      </w:rPr>
+    </w:lvl>
+    <w:lvl w:ilvl="2" w:tplc="04090005" w:tentative="1">
+      <w:start w:val="1"/>
+      <w:numFmt w:val="bullet"/>
+      <w:lvlText w:val=""/>
+      <w:lvlJc w:val="left"/>
+      <w:pPr>
+        <w:ind w:left="2880" w:hanging="360"/>
+      </w:pPr>
+      <w:rPr>
+        <w:rFonts w:ascii="Wingdings" w:hAnsi="Wingdings" w:hint="default"/>
+      </w:rPr>
+    </w:lvl>
+    <w:lvl w:ilvl="3" w:tplc="04090001" w:tentative="1">
+      <w:start w:val="1"/>
+      <w:numFmt w:val="bullet"/>
+      <w:lvlText w:val=""/>
+      <w:lvlJc w:val="left"/>
+      <w:pPr>
+        <w:ind w:left="3600" w:hanging="360"/>
+      </w:pPr>
+      <w:rPr>
+        <w:rFonts w:ascii="Symbol" w:hAnsi="Symbol" w:hint="default"/>
+      </w:rPr>
+    </w:lvl>
+    <w:lvl w:ilvl="4" w:tplc="04090003" w:tentative="1">
+      <w:start w:val="1"/>
+      <w:numFmt w:val="bullet"/>
+      <w:lvlText w:val="o"/>
+      <w:lvlJc w:val="left"/>
+      <w:pPr>
+        <w:ind w:left="4320" w:hanging="360"/>
+      </w:pPr>
+      <w:rPr>
+        <w:rFonts w:ascii="Courier New" w:hAnsi="Courier New" w:cs="Courier New" w:hint="default"/>
+      </w:rPr>
+    </w:lvl>
+    <w:lvl w:ilvl="5" w:tplc="04090005" w:tentative="1">
+      <w:start w:val="1"/>
+      <w:numFmt w:val="bullet"/>
+      <w:lvlText w:val=""/>
+      <w:lvlJc w:val="left"/>
+      <w:pPr>
+        <w:ind w:left="5040" w:hanging="360"/>
+      </w:pPr>
+      <w:rPr>
+        <w:rFonts w:ascii="Wingdings" w:hAnsi="Wingdings" w:hint="default"/>
+      </w:rPr>
+    </w:lvl>
+    <w:lvl w:ilvl="6" w:tplc="04090001" w:tentative="1">
+      <w:start w:val="1"/>
+      <w:numFmt w:val="bullet"/>
+      <w:lvlText w:val=""/>
+      <w:lvlJc w:val="left"/>
+      <w:pPr>
+        <w:ind w:left="5760" w:hanging="360"/>
+      </w:pPr>
+      <w:rPr>
+        <w:rFonts w:ascii="Symbol" w:hAnsi="Symbol" w:hint="default"/>
+      </w:rPr>
+    </w:lvl>
+    <w:lvl w:ilvl="7" w:tplc="04090003" w:tentative="1">
+      <w:start w:val="1"/>
+      <w:numFmt w:val="bullet"/>
+      <w:lvlText w:val="o"/>
+      <w:lvlJc w:val="left"/>
+      <w:pPr>
+        <w:ind w:left="6480" w:hanging="360"/>
+      </w:pPr>
+      <w:rPr>
+        <w:rFonts w:ascii="Courier New" w:hAnsi="Courier New" w:cs="Courier New" w:hint="default"/>
+      </w:rPr>
+    </w:lvl>
+    <w:lvl w:ilvl="8" w:tplc="04090005" w:tentative="1">
+      <w:start w:val="1"/>
+      <w:numFmt w:val="bullet"/>
+      <w:lvlText w:val=""/>
+      <w:lvlJc w:val="left"/>
+      <w:pPr>
+        <w:ind w:left="7200" w:hanging="360"/>
+      </w:pPr>
+      <w:rPr>
+        <w:rFonts w:ascii="Wingdings" w:hAnsi="Wingdings" w:hint="default"/>
+      </w:rPr>
+    </w:lvl>
+  </w:abstractNum>
+  <w:abstractNum w:abstractNumId="6" w15:restartNumberingAfterBreak="0">
     <w:nsid w:val="7EE579F0"/>
     <w:multiLevelType w:val="hybridMultilevel"/>
     <w:tmpl w:val="78105FA2"/>
@@ -2042,16 +3912,22 @@
     <w:abstractNumId w:val="2"/>
   </w:num>
   <w:num w:numId="2">
-    <w:abstractNumId w:val="3"/>
+    <w:abstractNumId w:val="4"/>
   </w:num>
   <w:num w:numId="3">
     <w:abstractNumId w:val="1"/>
   </w:num>
   <w:num w:numId="4">
-    <w:abstractNumId w:val="4"/>
+    <w:abstractNumId w:val="6"/>
   </w:num>
   <w:num w:numId="5">
     <w:abstractNumId w:val="0"/>
+  </w:num>
+  <w:num w:numId="6">
+    <w:abstractNumId w:val="3"/>
+  </w:num>
+  <w:num w:numId="7">
+    <w:abstractNumId w:val="5"/>
   </w:num>
 </w:numbering>
 </file>
@@ -2449,6 +4325,7 @@
   <w:style w:type="paragraph" w:default="1" w:styleId="Normal">
     <w:name w:val="Normal"/>
     <w:qFormat/>
+    <w:rsid w:val="00AE2B37"/>
   </w:style>
   <w:style w:type="paragraph" w:styleId="Heading1">
     <w:name w:val="heading 1"/>

</xml_diff>

<commit_message>
Completed the Crystal tutorials
</commit_message>
<xml_diff>
--- a/RepTate/docs/Pantani_DataComparison_Tutorial.docx
+++ b/RepTate/docs/Pantani_DataComparison_Tutorial.docx
@@ -374,9 +374,9 @@
           <w:lang w:val="en-US"/>
         </w:rPr>
         <w:drawing>
-          <wp:inline distT="0" distB="0" distL="0" distR="0" wp14:anchorId="6998F28F" wp14:editId="2B9E3ADB">
-            <wp:extent cx="3365500" cy="708016"/>
-            <wp:effectExtent l="0" t="0" r="0" b="3810"/>
+          <wp:inline distT="0" distB="0" distL="0" distR="0" wp14:anchorId="6998F28F" wp14:editId="4C015267">
+            <wp:extent cx="4282271" cy="900881"/>
+            <wp:effectExtent l="0" t="0" r="10795" b="0"/>
             <wp:docPr id="6" name="Picture 6"/>
             <wp:cNvGraphicFramePr>
               <a:graphicFrameLocks xmlns:a="http://schemas.openxmlformats.org/drawingml/2006/main" noChangeAspect="1"/>
@@ -397,7 +397,7 @@
                   <pic:spPr>
                     <a:xfrm>
                       <a:off x="0" y="0"/>
-                      <a:ext cx="3373231" cy="709642"/>
+                      <a:ext cx="4295904" cy="903749"/>
                     </a:xfrm>
                     <a:prstGeom prst="rect">
                       <a:avLst/>
@@ -441,9 +441,9 @@
           <w:lang w:val="en-US"/>
         </w:rPr>
         <w:drawing>
-          <wp:inline distT="0" distB="0" distL="0" distR="0" wp14:anchorId="7044B467" wp14:editId="16C9D340">
-            <wp:extent cx="5727700" cy="1357630"/>
-            <wp:effectExtent l="0" t="0" r="0" b="1270"/>
+          <wp:inline distT="0" distB="0" distL="0" distR="0" wp14:anchorId="7044B467" wp14:editId="4724956B">
+            <wp:extent cx="5715000" cy="1354620"/>
+            <wp:effectExtent l="0" t="0" r="0" b="0"/>
             <wp:docPr id="8" name="Picture 8"/>
             <wp:cNvGraphicFramePr>
               <a:graphicFrameLocks xmlns:a="http://schemas.openxmlformats.org/drawingml/2006/main" noChangeAspect="1"/>
@@ -464,7 +464,7 @@
                   <pic:spPr>
                     <a:xfrm>
                       <a:off x="0" y="0"/>
-                      <a:ext cx="5727700" cy="1357630"/>
+                      <a:ext cx="5715000" cy="1354620"/>
                     </a:xfrm>
                     <a:prstGeom prst="rect">
                       <a:avLst/>
@@ -477,6 +477,11 @@
         </w:drawing>
       </w:r>
     </w:p>
+    <w:p>
+      <w:r>
+        <w:br w:type="page"/>
+      </w:r>
+    </w:p>
     <w:p/>
     <w:p>
       <w:pPr>
@@ -525,9 +530,9 @@
         </w:rPr>
         <w:lastRenderedPageBreak/>
         <w:drawing>
-          <wp:inline distT="0" distB="0" distL="0" distR="0" wp14:anchorId="57B9ED3B" wp14:editId="1951C0A5">
-            <wp:extent cx="5079551" cy="3175000"/>
-            <wp:effectExtent l="0" t="0" r="635" b="0"/>
+          <wp:inline distT="0" distB="0" distL="0" distR="0" wp14:anchorId="57B9ED3B" wp14:editId="4C6E129B">
+            <wp:extent cx="5670745" cy="3544529"/>
+            <wp:effectExtent l="0" t="0" r="0" b="12065"/>
             <wp:docPr id="9" name="Picture 9"/>
             <wp:cNvGraphicFramePr>
               <a:graphicFrameLocks xmlns:a="http://schemas.openxmlformats.org/drawingml/2006/main" noChangeAspect="1"/>
@@ -554,7 +559,7 @@
                   <pic:spPr>
                     <a:xfrm>
                       <a:off x="0" y="0"/>
-                      <a:ext cx="5089617" cy="3181292"/>
+                      <a:ext cx="5682191" cy="3551683"/>
                     </a:xfrm>
                     <a:prstGeom prst="rect">
                       <a:avLst/>
@@ -638,6 +643,25 @@
           <w:szCs w:val="32"/>
         </w:rPr>
       </w:pPr>
+      <w:r>
+        <w:rPr>
+          <w:rFonts w:asciiTheme="majorHAnsi" w:eastAsiaTheme="majorEastAsia" w:hAnsiTheme="majorHAnsi" w:cstheme="majorBidi"/>
+          <w:color w:val="2F5496" w:themeColor="accent1" w:themeShade="BF"/>
+          <w:sz w:val="32"/>
+          <w:szCs w:val="32"/>
+        </w:rPr>
+        <w:br w:type="page"/>
+      </w:r>
+    </w:p>
+    <w:p>
+      <w:pPr>
+        <w:rPr>
+          <w:rFonts w:asciiTheme="majorHAnsi" w:eastAsiaTheme="majorEastAsia" w:hAnsiTheme="majorHAnsi" w:cstheme="majorBidi"/>
+          <w:color w:val="2F5496" w:themeColor="accent1" w:themeShade="BF"/>
+          <w:sz w:val="32"/>
+          <w:szCs w:val="32"/>
+        </w:rPr>
+      </w:pPr>
     </w:p>
     <w:p>
       <w:pPr>
@@ -723,9 +747,9 @@
         </w:rPr>
         <w:lastRenderedPageBreak/>
         <w:drawing>
-          <wp:inline distT="0" distB="0" distL="0" distR="0" wp14:anchorId="4627C7CC" wp14:editId="24FAFEB5">
-            <wp:extent cx="2756303" cy="2349500"/>
-            <wp:effectExtent l="0" t="0" r="0" b="0"/>
+          <wp:inline distT="0" distB="0" distL="0" distR="0" wp14:anchorId="4627C7CC" wp14:editId="04DDE361">
+            <wp:extent cx="2286000" cy="1948609"/>
+            <wp:effectExtent l="0" t="0" r="0" b="7620"/>
             <wp:docPr id="11" name="Picture 11"/>
             <wp:cNvGraphicFramePr>
               <a:graphicFrameLocks xmlns:a="http://schemas.openxmlformats.org/drawingml/2006/main" noChangeAspect="1"/>
@@ -746,7 +770,7 @@
                   <pic:spPr>
                     <a:xfrm>
                       <a:off x="0" y="0"/>
-                      <a:ext cx="2763728" cy="2355829"/>
+                      <a:ext cx="2292571" cy="1954210"/>
                     </a:xfrm>
                     <a:prstGeom prst="rect">
                       <a:avLst/>
@@ -782,9 +806,9 @@
           <w:lang w:val="en-US"/>
         </w:rPr>
         <w:drawing>
-          <wp:inline distT="0" distB="0" distL="0" distR="0" wp14:anchorId="59750923" wp14:editId="79EC5E73">
-            <wp:extent cx="2628900" cy="1899942"/>
-            <wp:effectExtent l="0" t="0" r="0" b="5080"/>
+          <wp:inline distT="0" distB="0" distL="0" distR="0" wp14:anchorId="59750923" wp14:editId="53F98098">
+            <wp:extent cx="2286000" cy="1652123"/>
+            <wp:effectExtent l="0" t="0" r="0" b="0"/>
             <wp:docPr id="14" name="Picture 14"/>
             <wp:cNvGraphicFramePr>
               <a:graphicFrameLocks xmlns:a="http://schemas.openxmlformats.org/drawingml/2006/main" noChangeAspect="1"/>
@@ -805,7 +829,7 @@
                   <pic:spPr>
                     <a:xfrm>
                       <a:off x="0" y="0"/>
-                      <a:ext cx="2635139" cy="1904451"/>
+                      <a:ext cx="2291452" cy="1656063"/>
                     </a:xfrm>
                     <a:prstGeom prst="rect">
                       <a:avLst/>
@@ -891,9 +915,9 @@
           <w:lang w:val="en-US"/>
         </w:rPr>
         <w:drawing>
-          <wp:inline distT="0" distB="0" distL="0" distR="0" wp14:anchorId="7BF060B4" wp14:editId="4FBACE34">
-            <wp:extent cx="2946400" cy="1116442"/>
-            <wp:effectExtent l="0" t="0" r="0" b="1270"/>
+          <wp:inline distT="0" distB="0" distL="0" distR="0" wp14:anchorId="7BF060B4" wp14:editId="5EA64B09">
+            <wp:extent cx="2514600" cy="952827"/>
+            <wp:effectExtent l="0" t="0" r="0" b="12700"/>
             <wp:docPr id="15" name="Picture 15"/>
             <wp:cNvGraphicFramePr>
               <a:graphicFrameLocks xmlns:a="http://schemas.openxmlformats.org/drawingml/2006/main" noChangeAspect="1"/>
@@ -914,7 +938,7 @@
                   <pic:spPr>
                     <a:xfrm>
                       <a:off x="0" y="0"/>
-                      <a:ext cx="2962740" cy="1122634"/>
+                      <a:ext cx="2530229" cy="958749"/>
                     </a:xfrm>
                     <a:prstGeom prst="rect">
                       <a:avLst/>
@@ -962,9 +986,9 @@
           <w:lang w:val="en-US"/>
         </w:rPr>
         <w:drawing>
-          <wp:inline distT="0" distB="0" distL="0" distR="0" wp14:anchorId="4C85819F" wp14:editId="65AF3A5F">
-            <wp:extent cx="2081748" cy="2057400"/>
-            <wp:effectExtent l="0" t="0" r="1270" b="0"/>
+          <wp:inline distT="0" distB="0" distL="0" distR="0" wp14:anchorId="4C85819F" wp14:editId="65C6EE0C">
+            <wp:extent cx="1712042" cy="1692018"/>
+            <wp:effectExtent l="0" t="0" r="0" b="10160"/>
             <wp:docPr id="16" name="Picture 16"/>
             <wp:cNvGraphicFramePr>
               <a:graphicFrameLocks xmlns:a="http://schemas.openxmlformats.org/drawingml/2006/main" noChangeAspect="1"/>
@@ -985,7 +1009,7 @@
                   <pic:spPr>
                     <a:xfrm>
                       <a:off x="0" y="0"/>
-                      <a:ext cx="2083513" cy="2059145"/>
+                      <a:ext cx="1713673" cy="1693630"/>
                     </a:xfrm>
                     <a:prstGeom prst="rect">
                       <a:avLst/>
@@ -1399,10 +1423,27 @@
         <w:rPr>
           <w:i/>
         </w:rPr>
-        <w:t xml:space="preserve"> and epsilon determine the quiescent free energy landscape and these are chosen so that the critical nucleus size is approximately the lamella thickness and the barrier height matches the quiescent nucleation rate. The remaining parameter, Gamma, is adjusted to best fit the FIC experiments.</w:t>
-      </w:r>
-      <w:bookmarkStart w:id="21" w:name="_GoBack"/>
-      <w:bookmarkEnd w:id="21"/>
+        <w:t xml:space="preserve"> and epsilon determine the quiescent free energy landscape and these are chosen so that the critical nucleus size is approximately the lamella thickness and the barrier height matches the quiescent nucleation rate. The remaining parameter, Gamma, is adjusted </w:t>
+      </w:r>
+      <w:r>
+        <w:rPr>
+          <w:i/>
+        </w:rPr>
+        <w:t>to best fit the FIC experiments at 140</w:t>
+      </w:r>
+      <w:r>
+        <w:rPr>
+          <w:i/>
+          <w:vertAlign w:val="superscript"/>
+        </w:rPr>
+        <w:t>o</w:t>
+      </w:r>
+      <w:r>
+        <w:rPr>
+          <w:i/>
+        </w:rPr>
+        <w:t>C.</w:t>
+      </w:r>
     </w:p>
     <w:bookmarkEnd w:id="19"/>
     <w:bookmarkEnd w:id="20"/>
@@ -1477,6 +1518,11 @@
       </w:r>
     </w:p>
     <w:p>
+      <w:r>
+        <w:br w:type="page"/>
+      </w:r>
+    </w:p>
+    <w:p>
       <w:pPr>
         <w:pStyle w:val="ListParagraph"/>
         <w:ind w:left="0"/>
@@ -1506,9 +1552,9 @@
           <w:lang w:val="en-US"/>
         </w:rPr>
         <w:drawing>
-          <wp:inline distT="0" distB="0" distL="0" distR="0" wp14:anchorId="1B3002DF" wp14:editId="331BE1BA">
-            <wp:extent cx="4902200" cy="3326104"/>
-            <wp:effectExtent l="0" t="0" r="0" b="1905"/>
+          <wp:inline distT="0" distB="0" distL="0" distR="0" wp14:anchorId="1B3002DF" wp14:editId="5435FD9D">
+            <wp:extent cx="4761271" cy="3230485"/>
+            <wp:effectExtent l="0" t="0" r="0" b="0"/>
             <wp:docPr id="1" name="Picture 1"/>
             <wp:cNvGraphicFramePr>
               <a:graphicFrameLocks xmlns:a="http://schemas.openxmlformats.org/drawingml/2006/main" noChangeAspect="1"/>
@@ -1529,7 +1575,7 @@
                   <pic:spPr>
                     <a:xfrm>
                       <a:off x="0" y="0"/>
-                      <a:ext cx="4914957" cy="3334760"/>
+                      <a:ext cx="4774536" cy="3239485"/>
                     </a:xfrm>
                     <a:prstGeom prst="rect">
                       <a:avLst/>
@@ -1557,8 +1603,8 @@
       <w:pPr>
         <w:pStyle w:val="Heading1"/>
       </w:pPr>
-      <w:bookmarkStart w:id="22" w:name="OLE_LINK60"/>
-      <w:bookmarkStart w:id="23" w:name="OLE_LINK61"/>
+      <w:bookmarkStart w:id="21" w:name="OLE_LINK60"/>
+      <w:bookmarkStart w:id="22" w:name="OLE_LINK61"/>
       <w:r>
         <w:t>Adjusting the view</w:t>
       </w:r>
@@ -1571,15 +1617,15 @@
           <w:numId w:val="4"/>
         </w:numPr>
       </w:pPr>
-      <w:bookmarkStart w:id="24" w:name="OLE_LINK62"/>
-      <w:bookmarkStart w:id="25" w:name="OLE_LINK63"/>
+      <w:bookmarkStart w:id="23" w:name="OLE_LINK62"/>
+      <w:bookmarkStart w:id="24" w:name="OLE_LINK63"/>
+      <w:bookmarkEnd w:id="21"/>
       <w:bookmarkEnd w:id="22"/>
+      <w:r>
+        <w:t>Click</w:t>
+      </w:r>
       <w:bookmarkEnd w:id="23"/>
-      <w:r>
-        <w:t>Click</w:t>
-      </w:r>
       <w:bookmarkEnd w:id="24"/>
-      <w:bookmarkEnd w:id="25"/>
       <w:r>
         <w:t xml:space="preserve"> ‘show/hide’ toolbar’ </w:t>
       </w:r>
@@ -1775,8 +1821,8 @@
       <w:pPr>
         <w:pStyle w:val="Heading1"/>
       </w:pPr>
-      <w:bookmarkStart w:id="26" w:name="OLE_LINK64"/>
-      <w:bookmarkStart w:id="27" w:name="OLE_LINK65"/>
+      <w:bookmarkStart w:id="25" w:name="OLE_LINK64"/>
+      <w:bookmarkStart w:id="26" w:name="OLE_LINK65"/>
       <w:r>
         <w:lastRenderedPageBreak/>
         <w:t>Compar</w:t>
@@ -1788,8 +1834,27 @@
         <w:t xml:space="preserve"> with the ‘average stress model’</w:t>
       </w:r>
     </w:p>
+    <w:p>
+      <w:pPr>
+        <w:rPr>
+          <w:i/>
+        </w:rPr>
+      </w:pPr>
+      <w:r>
+        <w:rPr>
+          <w:i/>
+        </w:rPr>
+        <w:t>The ‘average stress model’ averages the chain deformation over all modes in the melt</w:t>
+      </w:r>
+      <w:r>
+        <w:rPr>
+          <w:i/>
+        </w:rPr>
+        <w:t>, before treating this averaged mode as a single species during nucleation. We will see that this neglect of the role of multiple cooperating species during nucleation fails to capture the upward curvature in the nucleation experiments.</w:t>
+      </w:r>
+    </w:p>
+    <w:bookmarkEnd w:id="25"/>
     <w:bookmarkEnd w:id="26"/>
-    <w:bookmarkEnd w:id="27"/>
     <w:p>
       <w:pPr>
         <w:pStyle w:val="ListParagraph"/>
@@ -2161,8 +2226,8 @@
       <w:pPr>
         <w:pStyle w:val="Heading1"/>
       </w:pPr>
-      <w:bookmarkStart w:id="28" w:name="OLE_LINK75"/>
-      <w:bookmarkStart w:id="29" w:name="OLE_LINK76"/>
+      <w:bookmarkStart w:id="27" w:name="OLE_LINK75"/>
+      <w:bookmarkStart w:id="28" w:name="OLE_LINK76"/>
       <w:r>
         <w:t>Comparing with the smooth-</w:t>
       </w:r>
@@ -2175,8 +2240,49 @@
         <w:t xml:space="preserve"> model</w:t>
       </w:r>
     </w:p>
+    <w:bookmarkEnd w:id="27"/>
     <w:bookmarkEnd w:id="28"/>
-    <w:bookmarkEnd w:id="29"/>
+    <w:p>
+      <w:pPr>
+        <w:rPr>
+          <w:i/>
+        </w:rPr>
+      </w:pPr>
+      <w:r>
+        <w:rPr>
+          <w:i/>
+        </w:rPr>
+        <w:t>The smooth-</w:t>
+      </w:r>
+      <w:proofErr w:type="spellStart"/>
+      <w:r>
+        <w:rPr>
+          <w:i/>
+        </w:rPr>
+        <w:t>polyStrand</w:t>
+      </w:r>
+      <w:proofErr w:type="spellEnd"/>
+      <w:r>
+        <w:rPr>
+          <w:i/>
+        </w:rPr>
+        <w:t xml:space="preserve"> model is similar to the Go-</w:t>
+      </w:r>
+      <w:proofErr w:type="spellStart"/>
+      <w:r>
+        <w:rPr>
+          <w:i/>
+        </w:rPr>
+        <w:t>polyStrand</w:t>
+      </w:r>
+      <w:proofErr w:type="spellEnd"/>
+      <w:r>
+        <w:rPr>
+          <w:i/>
+        </w:rPr>
+        <w:t xml:space="preserve"> model but has some additional physical detail. Specifically, it penalises rough nuclei (those with widely differing stem lengths) and self-consistently conserves chain stems inside a volume around the growing nucleus. Both effects cap the excessive enrichment of long chains in the nucleus at high shear rates and so reduce the overprediction of the nucleation rate.</w:t>
+      </w:r>
+    </w:p>
     <w:p>
       <w:pPr>
         <w:pStyle w:val="ListParagraph"/>
@@ -2293,6 +2399,19 @@
     </w:p>
     <w:p>
       <w:pPr>
+        <w:rPr>
+          <w:i/>
+        </w:rPr>
+      </w:pPr>
+      <w:r>
+        <w:rPr>
+          <w:i/>
+        </w:rPr>
+        <w:t>We begin by importing the same molecular weight distribution and tube model parameters as before.</w:t>
+      </w:r>
+    </w:p>
+    <w:p>
+      <w:pPr>
         <w:pStyle w:val="ListParagraph"/>
         <w:numPr>
           <w:ilvl w:val="0"/>
@@ -2411,6 +2530,11 @@
     <w:p>
       <w:r>
         <w:t>In a text editor, open 'T30G_10modes.mwd' and copy whole file contents to the clipboard.</w:t>
+      </w:r>
+    </w:p>
+    <w:p>
+      <w:r>
+        <w:br w:type="page"/>
       </w:r>
     </w:p>
     <w:p>
@@ -2491,15 +2615,16 @@
         </w:rPr>
         <w:t xml:space="preserve"> </w:t>
       </w:r>
+      <w:bookmarkStart w:id="29" w:name="_GoBack"/>
       <w:r>
         <w:rPr>
           <w:noProof/>
           <w:lang w:val="en-US"/>
         </w:rPr>
         <w:drawing>
-          <wp:inline distT="0" distB="0" distL="0" distR="0" wp14:anchorId="270E7971" wp14:editId="387DB721">
-            <wp:extent cx="3771900" cy="1746071"/>
-            <wp:effectExtent l="0" t="0" r="0" b="0"/>
+          <wp:inline distT="0" distB="0" distL="0" distR="0" wp14:anchorId="270E7971" wp14:editId="67965252">
+            <wp:extent cx="3431458" cy="1588475"/>
+            <wp:effectExtent l="0" t="0" r="0" b="12065"/>
             <wp:docPr id="32" name="Picture 32"/>
             <wp:cNvGraphicFramePr>
               <a:graphicFrameLocks xmlns:a="http://schemas.openxmlformats.org/drawingml/2006/main" noChangeAspect="1"/>
@@ -2520,7 +2645,7 @@
                   <pic:spPr>
                     <a:xfrm>
                       <a:off x="0" y="0"/>
-                      <a:ext cx="3789876" cy="1754392"/>
+                      <a:ext cx="3448711" cy="1596462"/>
                     </a:xfrm>
                     <a:prstGeom prst="rect">
                       <a:avLst/>
@@ -2532,6 +2657,7 @@
           </wp:inline>
         </w:drawing>
       </w:r>
+      <w:bookmarkEnd w:id="29"/>
     </w:p>
     <w:p>
       <w:r>
@@ -2539,6 +2665,25 @@
       </w:r>
     </w:p>
     <w:p/>
+    <w:p>
+      <w:pPr>
+        <w:rPr>
+          <w:i/>
+        </w:rPr>
+      </w:pPr>
+      <w:r>
+        <w:rPr>
+          <w:i/>
+        </w:rPr>
+        <w:t>The flow</w:t>
+      </w:r>
+      <w:r>
+        <w:rPr>
+          <w:i/>
+        </w:rPr>
+        <w:t>-induced nucleation parameter Gamma needs to be larger for this model.</w:t>
+      </w:r>
+    </w:p>
     <w:p>
       <w:pPr>
         <w:pStyle w:val="ListParagraph"/>
@@ -2856,6 +3001,53 @@
       </w:r>
       <w:r>
         <w:t>C</w:t>
+      </w:r>
+    </w:p>
+    <w:p>
+      <w:pPr>
+        <w:rPr>
+          <w:i/>
+        </w:rPr>
+      </w:pPr>
+      <w:r>
+        <w:rPr>
+          <w:i/>
+        </w:rPr>
+        <w:t xml:space="preserve">Now we have parameters at 140oC we’re going to test how the model performs at different temperatures. We will assume that all parameters are fixed apart from the </w:t>
+      </w:r>
+      <w:r>
+        <w:rPr>
+          <w:i/>
+        </w:rPr>
+        <w:t xml:space="preserve">bulk </w:t>
+      </w:r>
+      <w:proofErr w:type="gramStart"/>
+      <w:r>
+        <w:rPr>
+          <w:i/>
+        </w:rPr>
+        <w:t>free-energy</w:t>
+      </w:r>
+      <w:proofErr w:type="gramEnd"/>
+      <w:r>
+        <w:rPr>
+          <w:i/>
+        </w:rPr>
+        <w:t xml:space="preserve"> of crystallisation, </w:t>
+      </w:r>
+      <w:proofErr w:type="spellStart"/>
+      <w:r>
+        <w:rPr>
+          <w:i/>
+        </w:rPr>
+        <w:t>epsilonB</w:t>
+      </w:r>
+      <w:proofErr w:type="spellEnd"/>
+      <w:r>
+        <w:rPr>
+          <w:i/>
+        </w:rPr>
+        <w:t>, which changes as the degree of undercooling changes with temperature.</w:t>
       </w:r>
     </w:p>
     <w:p>
@@ -3059,6 +3251,12 @@
       <w:r>
         <w:t xml:space="preserve"> model and copy the GO-model parameters</w:t>
       </w:r>
+    </w:p>
+    <w:p>
+      <w:pPr>
+        <w:pStyle w:val="ListParagraph"/>
+        <w:ind w:left="360"/>
+      </w:pPr>
       <w:r>
         <w:rPr>
           <w:noProof/>
@@ -3110,7 +3308,19 @@
         </w:numPr>
       </w:pPr>
       <w:r>
-        <w:t>Return to 144 and paste these parameters onto the theory</w:t>
+        <w:t>Return to 144</w:t>
+      </w:r>
+      <w:r>
+        <w:rPr>
+          <w:vertAlign w:val="superscript"/>
+        </w:rPr>
+        <w:t>o</w:t>
+      </w:r>
+      <w:r>
+        <w:t>C</w:t>
+      </w:r>
+      <w:r>
+        <w:t xml:space="preserve"> and paste these parameters onto the theory</w:t>
       </w:r>
       <w:r>
         <w:rPr>
@@ -3156,6 +3366,45 @@
     </w:p>
     <w:p>
       <w:pPr>
+        <w:rPr>
+          <w:i/>
+        </w:rPr>
+      </w:pPr>
+      <w:r>
+        <w:rPr>
+          <w:i/>
+        </w:rPr>
+        <w:t>Copy and pasting parameters like this moves ensures that we begin the comparison at 144</w:t>
+      </w:r>
+      <w:r>
+        <w:rPr>
+          <w:i/>
+          <w:vertAlign w:val="superscript"/>
+        </w:rPr>
+        <w:t>o</w:t>
+      </w:r>
+      <w:r>
+        <w:rPr>
+          <w:i/>
+        </w:rPr>
+        <w:t>C using the same parameters as at 140</w:t>
+      </w:r>
+      <w:r>
+        <w:rPr>
+          <w:i/>
+          <w:vertAlign w:val="superscript"/>
+        </w:rPr>
+        <w:t>o</w:t>
+      </w:r>
+      <w:r>
+        <w:rPr>
+          <w:i/>
+        </w:rPr>
+        <w:t>C.</w:t>
+      </w:r>
+    </w:p>
+    <w:p>
+      <w:pPr>
         <w:pStyle w:val="ListParagraph"/>
         <w:numPr>
           <w:ilvl w:val="0"/>
@@ -3164,7 +3413,19 @@
       </w:pPr>
       <w:r>
         <w:lastRenderedPageBreak/>
-        <w:t>Run the model to confirm that this gives the predictions for 140. You should see something like</w:t>
+        <w:t>Run the model to confirm that this gives the predictions for 140</w:t>
+      </w:r>
+      <w:r>
+        <w:rPr>
+          <w:vertAlign w:val="superscript"/>
+        </w:rPr>
+        <w:t>o</w:t>
+      </w:r>
+      <w:r>
+        <w:t>C</w:t>
+      </w:r>
+      <w:r>
+        <w:t>. You should see something like</w:t>
       </w:r>
       <w:r>
         <w:rPr>
@@ -3227,6 +3488,12 @@
       <w:r>
         <w:t xml:space="preserve"> to -0.118</w:t>
       </w:r>
+    </w:p>
+    <w:p>
+      <w:pPr>
+        <w:pStyle w:val="ListParagraph"/>
+        <w:ind w:left="360"/>
+      </w:pPr>
       <w:r>
         <w:rPr>
           <w:noProof/>
@@ -3271,6 +3538,32 @@
     </w:p>
     <w:p>
       <w:pPr>
+        <w:rPr>
+          <w:i/>
+        </w:rPr>
+      </w:pPr>
+      <w:r>
+        <w:rPr>
+          <w:i/>
+        </w:rPr>
+        <w:t>This small change in epsilon is chosen to give the same quiescent nucleation rate at the experiments at 144</w:t>
+      </w:r>
+      <w:r>
+        <w:rPr>
+          <w:i/>
+          <w:vertAlign w:val="superscript"/>
+        </w:rPr>
+        <w:t>o</w:t>
+      </w:r>
+      <w:r>
+        <w:rPr>
+          <w:i/>
+        </w:rPr>
+        <w:t>C – all other model parameters remain unchanged.</w:t>
+      </w:r>
+    </w:p>
+    <w:p>
+      <w:pPr>
         <w:pStyle w:val="ListParagraph"/>
         <w:numPr>
           <w:ilvl w:val="0"/>
@@ -3546,7 +3839,7 @@
       <w:lvlText w:val=""/>
       <w:lvlJc w:val="left"/>
       <w:pPr>
-        <w:ind w:left="720" w:hanging="360"/>
+        <w:ind w:left="360" w:hanging="360"/>
       </w:pPr>
       <w:rPr>
         <w:rFonts w:ascii="Symbol" w:hAnsi="Symbol" w:hint="default"/>
@@ -3558,7 +3851,7 @@
       <w:lvlText w:val="o"/>
       <w:lvlJc w:val="left"/>
       <w:pPr>
-        <w:ind w:left="1440" w:hanging="360"/>
+        <w:ind w:left="1080" w:hanging="360"/>
       </w:pPr>
       <w:rPr>
         <w:rFonts w:ascii="Courier New" w:hAnsi="Courier New" w:cs="Courier New" w:hint="default"/>
@@ -3570,7 +3863,7 @@
       <w:lvlText w:val=""/>
       <w:lvlJc w:val="left"/>
       <w:pPr>
-        <w:ind w:left="2160" w:hanging="360"/>
+        <w:ind w:left="1800" w:hanging="360"/>
       </w:pPr>
       <w:rPr>
         <w:rFonts w:ascii="Wingdings" w:hAnsi="Wingdings" w:hint="default"/>
@@ -3582,7 +3875,7 @@
       <w:lvlText w:val=""/>
       <w:lvlJc w:val="left"/>
       <w:pPr>
-        <w:ind w:left="2880" w:hanging="360"/>
+        <w:ind w:left="2520" w:hanging="360"/>
       </w:pPr>
       <w:rPr>
         <w:rFonts w:ascii="Symbol" w:hAnsi="Symbol" w:hint="default"/>
@@ -3594,7 +3887,7 @@
       <w:lvlText w:val="o"/>
       <w:lvlJc w:val="left"/>
       <w:pPr>
-        <w:ind w:left="3600" w:hanging="360"/>
+        <w:ind w:left="3240" w:hanging="360"/>
       </w:pPr>
       <w:rPr>
         <w:rFonts w:ascii="Courier New" w:hAnsi="Courier New" w:cs="Courier New" w:hint="default"/>
@@ -3606,7 +3899,7 @@
       <w:lvlText w:val=""/>
       <w:lvlJc w:val="left"/>
       <w:pPr>
-        <w:ind w:left="4320" w:hanging="360"/>
+        <w:ind w:left="3960" w:hanging="360"/>
       </w:pPr>
       <w:rPr>
         <w:rFonts w:ascii="Wingdings" w:hAnsi="Wingdings" w:hint="default"/>
@@ -3618,7 +3911,7 @@
       <w:lvlText w:val=""/>
       <w:lvlJc w:val="left"/>
       <w:pPr>
-        <w:ind w:left="5040" w:hanging="360"/>
+        <w:ind w:left="4680" w:hanging="360"/>
       </w:pPr>
       <w:rPr>
         <w:rFonts w:ascii="Symbol" w:hAnsi="Symbol" w:hint="default"/>
@@ -3630,7 +3923,7 @@
       <w:lvlText w:val="o"/>
       <w:lvlJc w:val="left"/>
       <w:pPr>
-        <w:ind w:left="5760" w:hanging="360"/>
+        <w:ind w:left="5400" w:hanging="360"/>
       </w:pPr>
       <w:rPr>
         <w:rFonts w:ascii="Courier New" w:hAnsi="Courier New" w:cs="Courier New" w:hint="default"/>
@@ -3642,7 +3935,7 @@
       <w:lvlText w:val=""/>
       <w:lvlJc w:val="left"/>
       <w:pPr>
-        <w:ind w:left="6480" w:hanging="360"/>
+        <w:ind w:left="6120" w:hanging="360"/>
       </w:pPr>
       <w:rPr>
         <w:rFonts w:ascii="Wingdings" w:hAnsi="Wingdings" w:hint="default"/>

</xml_diff>